<commit_message>
2Lab: fix sd method
</commit_message>
<xml_diff>
--- a/2Lab/OptimizavimoMetodai_2Lab_Ataskaita.docx
+++ b/2Lab/OptimizavimoMetodai_2Lab_Ataskaita.docx
@@ -265,16 +265,8 @@
         <w:rPr>
           <w:rFonts w:cs="Times New Roman"/>
         </w:rPr>
-        <w:t xml:space="preserve"> Pranas </w:t>
-      </w:r>
-      <w:proofErr w:type="spellStart"/>
-      <w:r>
-        <w:rPr>
-          <w:rFonts w:cs="Times New Roman"/>
-        </w:rPr>
-        <w:t>Katauskis</w:t>
-      </w:r>
-      <w:proofErr w:type="spellEnd"/>
+        <w:t xml:space="preserve"> Pranas Katauskis</w:t>
+      </w:r>
     </w:p>
     <w:p>
       <w:pPr>
@@ -385,21 +377,7 @@
         <w:rPr>
           <w:lang w:eastAsia="lt-LT"/>
         </w:rPr>
-        <w:t xml:space="preserve">deformuojamo </w:t>
-      </w:r>
-      <w:proofErr w:type="spellStart"/>
-      <w:r>
-        <w:rPr>
-          <w:lang w:eastAsia="lt-LT"/>
-        </w:rPr>
-        <w:t>simplekso</w:t>
-      </w:r>
-      <w:proofErr w:type="spellEnd"/>
-      <w:r>
-        <w:rPr>
-          <w:lang w:eastAsia="lt-LT"/>
-        </w:rPr>
-        <w:t xml:space="preserve"> algoritmus. Apsirašyti tikslo funkciją taip, kad uždavinys būtų formuluojamas be</w:t>
+        <w:t>deformuojamo simplekso algoritmus. Apsirašyti tikslo funkciją taip, kad uždavinys būtų formuluojamas be</w:t>
       </w:r>
       <w:r>
         <w:rPr>
@@ -411,21 +389,7 @@
         <w:rPr>
           <w:lang w:eastAsia="lt-LT"/>
         </w:rPr>
-        <w:t xml:space="preserve">apribojimų, apskaičiuoti tikslo ir gradiento funkcijų reikšmes taškuose X0 = (0,0), X1 = (1,1) ir </w:t>
-      </w:r>
-      <w:proofErr w:type="spellStart"/>
-      <w:r>
-        <w:rPr>
-          <w:lang w:eastAsia="lt-LT"/>
-        </w:rPr>
-        <w:t>Xm</w:t>
-      </w:r>
-      <w:proofErr w:type="spellEnd"/>
-      <w:r>
-        <w:rPr>
-          <w:lang w:eastAsia="lt-LT"/>
-        </w:rPr>
-        <w:t xml:space="preserve"> = (a/10,</w:t>
+        <w:t>apribojimų, apskaičiuoti tikslo ir gradiento funkcijų reikšmes taškuose X0 = (0,0), X1 = (1,1) ir Xm = (a/10,</w:t>
       </w:r>
       <w:r>
         <w:rPr>
@@ -461,21 +425,7 @@
         <w:rPr>
           <w:lang w:eastAsia="lt-LT"/>
         </w:rPr>
-        <w:t xml:space="preserve">pradedant iš taškų X0, X1, </w:t>
-      </w:r>
-      <w:proofErr w:type="spellStart"/>
-      <w:r>
-        <w:rPr>
-          <w:lang w:eastAsia="lt-LT"/>
-        </w:rPr>
-        <w:t>Xm</w:t>
-      </w:r>
-      <w:proofErr w:type="spellEnd"/>
-      <w:r>
-        <w:rPr>
-          <w:lang w:eastAsia="lt-LT"/>
-        </w:rPr>
-        <w:t xml:space="preserve"> bei vizualizuoti tikslo funkciją ir bandymo taškus.</w:t>
+        <w:t>pradedant iš taškų X0, X1, Xm bei vizualizuoti tikslo funkciją ir bandymo taškus.</w:t>
       </w:r>
     </w:p>
     <w:p>
@@ -508,21 +458,7 @@
         <w:rPr>
           <w:lang w:eastAsia="lt-LT"/>
         </w:rPr>
-        <w:t xml:space="preserve">nusileidimo ir deformuojamo </w:t>
-      </w:r>
-      <w:proofErr w:type="spellStart"/>
-      <w:r>
-        <w:rPr>
-          <w:lang w:eastAsia="lt-LT"/>
-        </w:rPr>
-        <w:t>simplekso</w:t>
-      </w:r>
-      <w:proofErr w:type="spellEnd"/>
-      <w:r>
-        <w:rPr>
-          <w:lang w:eastAsia="lt-LT"/>
-        </w:rPr>
-        <w:t xml:space="preserve"> algoritmais rasti tikslo bei gradiento funkcijų minimumus bei surasti</w:t>
+        <w:t>nusileidimo ir deformuojamo simplekso algoritmais rasti tikslo bei gradiento funkcijų minimumus bei surasti</w:t>
       </w:r>
       <w:r>
         <w:rPr>
@@ -590,95 +526,7 @@
           <w:szCs w:val="24"/>
           <w:lang w:eastAsia="lt-LT"/>
         </w:rPr>
-        <w:t>Norint atlikti laboratorinį darbą, pirmiausiai reikėjo susirasti tikslo funkciją,</w:t>
-      </w:r>
-      <w:r>
-        <w:rPr>
-          <w:rFonts w:cs="Times New Roman"/>
-          <w:szCs w:val="24"/>
-          <w:lang w:eastAsia="lt-LT"/>
-        </w:rPr>
-        <w:t xml:space="preserve"> </w:t>
-      </w:r>
-      <w:r>
-        <w:rPr>
-          <w:rFonts w:cs="Times New Roman"/>
-          <w:szCs w:val="24"/>
-          <w:lang w:eastAsia="lt-LT"/>
-        </w:rPr>
-        <w:t>išsireiškiant ją per vieną iš kintamųjų, kurį gavome iš paviršiaus ploto reikalavimo. Tuomet galima</w:t>
-      </w:r>
-      <w:r>
-        <w:rPr>
-          <w:rFonts w:cs="Times New Roman"/>
-          <w:szCs w:val="24"/>
-          <w:lang w:eastAsia="lt-LT"/>
-        </w:rPr>
-        <w:t xml:space="preserve"> </w:t>
-      </w:r>
-      <w:r>
-        <w:rPr>
-          <w:rFonts w:cs="Times New Roman"/>
-          <w:szCs w:val="24"/>
-          <w:lang w:eastAsia="lt-LT"/>
-        </w:rPr>
-        <w:t>buvo susirasti gradiento</w:t>
-      </w:r>
-      <w:r>
-        <w:rPr>
-          <w:rFonts w:cs="Times New Roman"/>
-          <w:szCs w:val="24"/>
-          <w:lang w:eastAsia="lt-LT"/>
-        </w:rPr>
-        <w:t xml:space="preserve"> </w:t>
-      </w:r>
-      <w:r>
-        <w:rPr>
-          <w:rFonts w:cs="Times New Roman"/>
-          <w:szCs w:val="24"/>
-          <w:lang w:eastAsia="lt-LT"/>
-        </w:rPr>
-        <w:t>funkciją, apsiskaičiuoti funkcijų reikšmes duotuose taškuose bei</w:t>
-      </w:r>
-      <w:r>
-        <w:rPr>
-          <w:rFonts w:cs="Times New Roman"/>
-          <w:szCs w:val="24"/>
-          <w:lang w:eastAsia="lt-LT"/>
-        </w:rPr>
-        <w:t xml:space="preserve"> </w:t>
-      </w:r>
-      <w:r>
-        <w:rPr>
-          <w:rFonts w:cs="Times New Roman"/>
-          <w:szCs w:val="24"/>
-          <w:lang w:eastAsia="lt-LT"/>
-        </w:rPr>
-        <w:t>minimizuoti suformuluotą uždavinį</w:t>
-      </w:r>
-      <w:r>
-        <w:rPr>
-          <w:rFonts w:cs="Times New Roman"/>
-          <w:szCs w:val="24"/>
-          <w:lang w:eastAsia="lt-LT"/>
-        </w:rPr>
-        <w:t xml:space="preserve"> </w:t>
-      </w:r>
-      <w:r>
-        <w:rPr>
-          <w:rFonts w:cs="Times New Roman"/>
-          <w:szCs w:val="24"/>
-          <w:lang w:eastAsia="lt-LT"/>
-        </w:rPr>
-        <w:t>pasinaudojant optimizavimo algoritmais.</w:t>
-      </w:r>
-      <w:r>
-        <w:rPr>
-          <w:rFonts w:cs="Times New Roman"/>
-          <w:szCs w:val="24"/>
-          <w:lang w:eastAsia="lt-LT"/>
-        </w:rPr>
-        <w:t xml:space="preserve"> </w:t>
+        <w:t xml:space="preserve">Norint atlikti laboratorinį darbą, pirmiausiai reikėjo susirasti tikslo funkciją, išsireiškiant ją per vieną iš kintamųjų, kurį gavome iš paviršiaus ploto reikalavimo. Tuomet galima buvo susirasti gradiento funkciją, apsiskaičiuoti funkcijų reikšmes duotuose taškuose bei minimizuoti suformuluotą uždavinį pasinaudojant optimizavimo algoritmais. </w:t>
       </w:r>
     </w:p>
     <w:p>
@@ -696,55 +544,7 @@
           <w:szCs w:val="24"/>
           <w:lang w:eastAsia="lt-LT"/>
         </w:rPr>
-        <w:t>Laikant kintamaisiais dėžės priekinės ir galinės sienų plotų sumą, šoninių sienų plotų sumą,</w:t>
-      </w:r>
-      <w:r>
-        <w:rPr>
-          <w:rFonts w:cs="Times New Roman"/>
-          <w:szCs w:val="24"/>
-          <w:lang w:eastAsia="lt-LT"/>
-        </w:rPr>
-        <w:t xml:space="preserve"> </w:t>
-      </w:r>
-      <w:r>
-        <w:rPr>
-          <w:rFonts w:cs="Times New Roman"/>
-          <w:szCs w:val="24"/>
-          <w:lang w:eastAsia="lt-LT"/>
-        </w:rPr>
-        <w:t>viršutinės ir apatinės sienų plotų sumą reikėjo aprašyti vienetinio dėžės paviršiaus ploto reikalavimą</w:t>
-      </w:r>
-      <w:r>
-        <w:rPr>
-          <w:rFonts w:cs="Times New Roman"/>
-          <w:szCs w:val="24"/>
-          <w:lang w:eastAsia="lt-LT"/>
-        </w:rPr>
-        <w:t xml:space="preserve"> </w:t>
-      </w:r>
-      <w:r>
-        <w:rPr>
-          <w:rFonts w:cs="Times New Roman"/>
-          <w:szCs w:val="24"/>
-          <w:lang w:eastAsia="lt-LT"/>
-        </w:rPr>
-        <w:t>ir dėžės tūrio pakelto kvadratu funkciją, vėliau iš vienetinio paviršiaus ploto reikalavimo išvesti</w:t>
-      </w:r>
-      <w:r>
-        <w:rPr>
-          <w:rFonts w:cs="Times New Roman"/>
-          <w:szCs w:val="24"/>
-          <w:lang w:eastAsia="lt-LT"/>
-        </w:rPr>
-        <w:t xml:space="preserve"> </w:t>
-      </w:r>
-      <w:r>
-        <w:rPr>
-          <w:rFonts w:cs="Times New Roman"/>
-          <w:szCs w:val="24"/>
-          <w:lang w:eastAsia="lt-LT"/>
-        </w:rPr>
-        <w:t>vieno iš kintamųjų išraišką per kitus.</w:t>
+        <w:t>Laikant kintamaisiais dėžės priekinės ir galinės sienų plotų sumą, šoninių sienų plotų sumą, viršutinės ir apatinės sienų plotų sumą reikėjo aprašyti vienetinio dėžės paviršiaus ploto reikalavimą ir dėžės tūrio pakelto kvadratu funkciją, vėliau iš vienetinio paviršiaus ploto reikalavimo išvesti vieno iš kintamųjų išraišką per kitus.</w:t>
       </w:r>
     </w:p>
     <w:p>
@@ -779,25 +579,7 @@
           <w:szCs w:val="24"/>
           <w:lang w:eastAsia="lt-LT"/>
         </w:rPr>
-        <w:t xml:space="preserve"> = (</w:t>
-      </w:r>
-      <w:proofErr w:type="spellStart"/>
-      <w:r>
-        <w:rPr>
-          <w:rFonts w:cs="Times New Roman"/>
-          <w:szCs w:val="24"/>
-          <w:lang w:eastAsia="lt-LT"/>
-        </w:rPr>
-        <w:t>abc</w:t>
-      </w:r>
-      <w:proofErr w:type="spellEnd"/>
-      <w:r>
-        <w:rPr>
-          <w:rFonts w:cs="Times New Roman"/>
-          <w:szCs w:val="24"/>
-          <w:lang w:eastAsia="lt-LT"/>
-        </w:rPr>
-        <w:t>)</w:t>
+        <w:t xml:space="preserve"> = (abc)</w:t>
       </w:r>
       <w:r>
         <w:rPr>
@@ -814,43 +596,7 @@
           <w:szCs w:val="24"/>
           <w:lang w:eastAsia="lt-LT"/>
         </w:rPr>
-        <w:t xml:space="preserve">, kur </w:t>
-      </w:r>
-      <w:proofErr w:type="spellStart"/>
-      <w:r>
-        <w:rPr>
-          <w:rFonts w:cs="Times New Roman"/>
-          <w:szCs w:val="24"/>
-          <w:lang w:eastAsia="lt-LT"/>
-        </w:rPr>
-        <w:t>a,b,c</w:t>
-      </w:r>
-      <w:proofErr w:type="spellEnd"/>
-      <w:r>
-        <w:rPr>
-          <w:rFonts w:cs="Times New Roman"/>
-          <w:szCs w:val="24"/>
-          <w:lang w:eastAsia="lt-LT"/>
-        </w:rPr>
-        <w:t xml:space="preserve"> – </w:t>
-      </w:r>
-      <w:proofErr w:type="spellStart"/>
-      <w:r>
-        <w:rPr>
-          <w:rFonts w:cs="Times New Roman"/>
-          <w:szCs w:val="24"/>
-          <w:lang w:eastAsia="lt-LT"/>
-        </w:rPr>
-        <w:t>dežės</w:t>
-      </w:r>
-      <w:proofErr w:type="spellEnd"/>
-      <w:r>
-        <w:rPr>
-          <w:rFonts w:cs="Times New Roman"/>
-          <w:szCs w:val="24"/>
-          <w:lang w:eastAsia="lt-LT"/>
-        </w:rPr>
-        <w:t xml:space="preserve"> kraštinių ilgiai.</w:t>
+        <w:t>, kur a,b,c – dežės kraštinių ilgiai.</w:t>
       </w:r>
     </w:p>
     <w:p>
@@ -1023,15 +769,7 @@
           <w:szCs w:val="24"/>
           <w:lang w:eastAsia="lt-LT"/>
         </w:rPr>
-        <w:t xml:space="preserve"> = 1 - </w:t>
-      </w:r>
-      <w:r>
-        <w:rPr>
-          <w:rFonts w:cs="Times New Roman"/>
-          <w:szCs w:val="24"/>
-          <w:lang w:eastAsia="lt-LT"/>
-        </w:rPr>
-        <w:t>x</w:t>
+        <w:t xml:space="preserve"> = 1 - x</w:t>
       </w:r>
       <w:r>
         <w:rPr>
@@ -1048,23 +786,7 @@
           <w:szCs w:val="24"/>
           <w:lang w:eastAsia="lt-LT"/>
         </w:rPr>
-        <w:t xml:space="preserve"> </w:t>
-      </w:r>
-      <w:r>
-        <w:rPr>
-          <w:rFonts w:cs="Times New Roman"/>
-          <w:szCs w:val="24"/>
-          <w:lang w:eastAsia="lt-LT"/>
-        </w:rPr>
-        <w:t xml:space="preserve">- </w:t>
-      </w:r>
-      <w:r>
-        <w:rPr>
-          <w:rFonts w:cs="Times New Roman"/>
-          <w:szCs w:val="24"/>
-          <w:lang w:eastAsia="lt-LT"/>
-        </w:rPr>
-        <w:t>x</w:t>
+        <w:t xml:space="preserve"> - x</w:t>
       </w:r>
       <w:r>
         <w:rPr>
@@ -1085,23 +807,13 @@
           <w:lang w:val="en-US" w:eastAsia="lt-LT"/>
         </w:rPr>
       </w:pPr>
-      <w:proofErr w:type="spellStart"/>
-      <w:r>
-        <w:rPr>
-          <w:rFonts w:cs="Times New Roman"/>
-          <w:szCs w:val="24"/>
-          <w:lang w:eastAsia="lt-LT"/>
-        </w:rPr>
-        <w:t>ab</w:t>
-      </w:r>
-      <w:proofErr w:type="spellEnd"/>
-      <w:r>
-        <w:rPr>
-          <w:rFonts w:cs="Times New Roman"/>
-          <w:szCs w:val="24"/>
-          <w:lang w:eastAsia="lt-LT"/>
-        </w:rPr>
-        <w:t xml:space="preserve"> </w:t>
+      <w:r>
+        <w:rPr>
+          <w:rFonts w:cs="Times New Roman"/>
+          <w:szCs w:val="24"/>
+          <w:lang w:eastAsia="lt-LT"/>
+        </w:rPr>
+        <w:t xml:space="preserve">ab </w:t>
       </w:r>
       <w:r>
         <w:rPr>
@@ -1134,25 +846,7 @@
           <w:szCs w:val="24"/>
           <w:lang w:val="en-US" w:eastAsia="lt-LT"/>
         </w:rPr>
-        <w:t xml:space="preserve">, </w:t>
-      </w:r>
-      <w:proofErr w:type="spellStart"/>
-      <w:r>
-        <w:rPr>
-          <w:rFonts w:cs="Times New Roman"/>
-          <w:szCs w:val="24"/>
-          <w:lang w:val="en-US" w:eastAsia="lt-LT"/>
-        </w:rPr>
-        <w:t>bc</w:t>
-      </w:r>
-      <w:proofErr w:type="spellEnd"/>
-      <w:r>
-        <w:rPr>
-          <w:rFonts w:cs="Times New Roman"/>
-          <w:szCs w:val="24"/>
-          <w:lang w:val="en-US" w:eastAsia="lt-LT"/>
-        </w:rPr>
-        <w:t xml:space="preserve"> = 0.5x</w:t>
+        <w:t>, bc = 0.5x</w:t>
       </w:r>
       <w:r>
         <w:rPr>
@@ -1246,15 +940,7 @@
           <w:szCs w:val="24"/>
           <w:lang w:val="en-US" w:eastAsia="lt-LT"/>
         </w:rPr>
-        <w:t>*</w:t>
-      </w:r>
-      <w:r>
-        <w:rPr>
-          <w:rFonts w:cs="Times New Roman"/>
-          <w:szCs w:val="24"/>
-          <w:lang w:val="en-US" w:eastAsia="lt-LT"/>
-        </w:rPr>
-        <w:t xml:space="preserve"> 0.5x</w:t>
+        <w:t>* 0.5x</w:t>
       </w:r>
       <w:r>
         <w:rPr>
@@ -1280,15 +966,7 @@
           <w:szCs w:val="24"/>
           <w:lang w:val="en-US" w:eastAsia="lt-LT"/>
         </w:rPr>
-        <w:t xml:space="preserve">* </w:t>
-      </w:r>
-      <w:r>
-        <w:rPr>
-          <w:rFonts w:cs="Times New Roman"/>
-          <w:szCs w:val="24"/>
-          <w:lang w:val="en-US" w:eastAsia="lt-LT"/>
-        </w:rPr>
-        <w:t>0.5 x</w:t>
+        <w:t>* 0.5 x</w:t>
       </w:r>
       <w:r>
         <w:rPr>
@@ -1305,7 +983,7 @@
           <w:szCs w:val="24"/>
           <w:lang w:val="en-US" w:eastAsia="lt-LT"/>
         </w:rPr>
-        <w:t xml:space="preserve"> =</w:t>
+        <w:t xml:space="preserve"> =  </w:t>
       </w:r>
       <w:r>
         <w:rPr>
@@ -1313,7 +991,7 @@
           <w:szCs w:val="24"/>
           <w:lang w:val="en-US" w:eastAsia="lt-LT"/>
         </w:rPr>
-        <w:t xml:space="preserve">  </w:t>
+        <w:t>0</w:t>
       </w:r>
       <w:r>
         <w:rPr>
@@ -1321,31 +999,7 @@
           <w:szCs w:val="24"/>
           <w:lang w:val="en-US" w:eastAsia="lt-LT"/>
         </w:rPr>
-        <w:t>0</w:t>
-      </w:r>
-      <w:r>
-        <w:rPr>
-          <w:rFonts w:cs="Times New Roman"/>
-          <w:szCs w:val="24"/>
-          <w:lang w:val="en-US" w:eastAsia="lt-LT"/>
-        </w:rPr>
-        <w:t>.</w:t>
-      </w:r>
-      <w:r>
-        <w:rPr>
-          <w:rFonts w:cs="Times New Roman"/>
-          <w:szCs w:val="24"/>
-          <w:lang w:val="en-US" w:eastAsia="lt-LT"/>
-        </w:rPr>
-        <w:t xml:space="preserve">125 * </w:t>
-      </w:r>
-      <w:r>
-        <w:rPr>
-          <w:rFonts w:cs="Times New Roman"/>
-          <w:szCs w:val="24"/>
-          <w:lang w:val="en-US" w:eastAsia="lt-LT"/>
-        </w:rPr>
-        <w:t>x</w:t>
+        <w:t>.125 * x</w:t>
       </w:r>
       <w:r>
         <w:rPr>
@@ -1550,23 +1204,7 @@
           <w:lang w:eastAsia="lt-LT"/>
         </w:rPr>
         <w:br/>
-        <w:t>formos dėžė, kad vienetiniam paviršiaus plotui jos tūris būtų maksimalus reikia spręsti</w:t>
-      </w:r>
-      <w:r>
-        <w:rPr>
-          <w:rFonts w:cs="Times New Roman"/>
-          <w:szCs w:val="24"/>
-          <w:lang w:eastAsia="lt-LT"/>
-        </w:rPr>
-        <w:t xml:space="preserve"> </w:t>
-      </w:r>
-      <w:r>
-        <w:rPr>
-          <w:rFonts w:cs="Times New Roman"/>
-          <w:szCs w:val="24"/>
-          <w:lang w:eastAsia="lt-LT"/>
-        </w:rPr>
-        <w:t>optimizavimo uždavinį be apribojimų ir susidaryti min f(</w:t>
+        <w:t>formos dėžė, kad vienetiniam paviršiaus plotui jos tūris būtų maksimalus reikia spręsti optimizavimo uždavinį be apribojimų ir susidaryti min f(</w:t>
       </w:r>
       <w:r>
         <w:rPr>
@@ -1798,6 +1436,7 @@
       <w:r>
         <w:rPr>
           <w:rFonts w:cs="Times New Roman"/>
+          <w:noProof/>
           <w:szCs w:val="24"/>
           <w:lang w:eastAsia="lt-LT"/>
         </w:rPr>
@@ -2226,7 +1865,7 @@
           <w:szCs w:val="24"/>
           <w:lang w:eastAsia="lt-LT"/>
         </w:rPr>
-        <w:t xml:space="preserve"> = (0, 0),</w:t>
+        <w:t xml:space="preserve"> = (0,0),</w:t>
       </w:r>
       <w:r>
         <w:rPr>
@@ -2252,16 +1891,7 @@
           <w:szCs w:val="24"/>
           <w:lang w:eastAsia="lt-LT"/>
         </w:rPr>
-        <w:t xml:space="preserve"> = (1, 1), </w:t>
-      </w:r>
-      <w:proofErr w:type="spellStart"/>
-      <w:r>
-        <w:rPr>
-          <w:rFonts w:cs="Times New Roman"/>
-          <w:szCs w:val="24"/>
-          <w:lang w:eastAsia="lt-LT"/>
-        </w:rPr>
-        <w:t>X</w:t>
+        <w:t xml:space="preserve"> = (1,1), X</w:t>
       </w:r>
       <w:r>
         <w:rPr>
@@ -2272,7 +1902,6 @@
         </w:rPr>
         <w:t>m</w:t>
       </w:r>
-      <w:proofErr w:type="spellEnd"/>
       <w:r>
         <w:rPr>
           <w:rFonts w:cs="Times New Roman"/>
@@ -2295,7 +1924,7 @@
           <w:szCs w:val="24"/>
           <w:lang w:eastAsia="lt-LT"/>
         </w:rPr>
-        <w:t>, 0.9).</w:t>
+        <w:t>,0.9).</w:t>
       </w:r>
     </w:p>
     <w:p>
@@ -2467,36 +2096,24 @@
           <w:szCs w:val="24"/>
           <w:lang w:eastAsia="lt-LT"/>
         </w:rPr>
-        <w:t xml:space="preserve">Pasirinkta programavimo kalba: </w:t>
-      </w:r>
-      <w:proofErr w:type="spellStart"/>
-      <w:r>
-        <w:rPr>
-          <w:rFonts w:cs="Times New Roman"/>
-          <w:szCs w:val="24"/>
-          <w:lang w:eastAsia="lt-LT"/>
-        </w:rPr>
-        <w:t>Python</w:t>
-      </w:r>
-      <w:proofErr w:type="spellEnd"/>
-      <w:r>
-        <w:rPr>
-          <w:rFonts w:cs="Times New Roman"/>
-          <w:szCs w:val="24"/>
-          <w:lang w:eastAsia="lt-LT"/>
-        </w:rPr>
-        <w:t>.</w:t>
-      </w:r>
+        <w:t>Pasirinkta programavimo kalba: Python.</w:t>
+      </w:r>
+    </w:p>
+    <w:p>
+      <w:pPr>
+        <w:rPr>
+          <w:rFonts w:cs="Times New Roman"/>
+          <w:szCs w:val="24"/>
+          <w:lang w:eastAsia="lt-LT"/>
+        </w:rPr>
+      </w:pPr>
     </w:p>
     <w:p>
       <w:pPr>
         <w:pStyle w:val="Heading1"/>
       </w:pPr>
       <w:r>
-        <w:t xml:space="preserve"> </w:t>
-      </w:r>
-      <w:r>
-        <w:t>Metodų aprašymas bei analizė</w:t>
+        <w:t xml:space="preserve"> Metodų aprašymas bei analizė</w:t>
       </w:r>
     </w:p>
     <w:p>
@@ -2516,21 +2133,12 @@
           <w:szCs w:val="24"/>
         </w:rPr>
       </w:pPr>
-      <w:proofErr w:type="spellStart"/>
-      <w:r>
-        <w:rPr>
-          <w:rFonts w:cs="Times New Roman"/>
-          <w:szCs w:val="24"/>
-        </w:rPr>
-        <w:t>Gradientinis</w:t>
-      </w:r>
-      <w:proofErr w:type="spellEnd"/>
-      <w:r>
-        <w:rPr>
-          <w:rFonts w:cs="Times New Roman"/>
-          <w:szCs w:val="24"/>
-        </w:rPr>
-        <w:t xml:space="preserve"> nusileidimas yra optimizavimo metodas, besiremiantis tuo, kad skaliarinio</w:t>
+      <w:r>
+        <w:rPr>
+          <w:rFonts w:cs="Times New Roman"/>
+          <w:szCs w:val="24"/>
+        </w:rPr>
+        <w:t>Gradientinis nusileidimas yra optimizavimo metodas, besiremiantis tuo, kad skaliarinio lauko gradientas visada rodo greičiausio lauko augimo kryptį, o antigradientas mažėjimo kryptį.</w:t>
       </w:r>
       <w:r>
         <w:rPr>
@@ -2544,65 +2152,7 @@
           <w:rFonts w:cs="Times New Roman"/>
           <w:szCs w:val="24"/>
         </w:rPr>
-        <w:t xml:space="preserve">lauko gradientas visada rodo greičiausio lauko augimo kryptį, o </w:t>
-      </w:r>
-      <w:proofErr w:type="spellStart"/>
-      <w:r>
-        <w:rPr>
-          <w:rFonts w:cs="Times New Roman"/>
-          <w:szCs w:val="24"/>
-        </w:rPr>
-        <w:t>antigradientas</w:t>
-      </w:r>
-      <w:proofErr w:type="spellEnd"/>
-      <w:r>
-        <w:rPr>
-          <w:rFonts w:cs="Times New Roman"/>
-          <w:szCs w:val="24"/>
-        </w:rPr>
-        <w:t xml:space="preserve"> mažėjimo</w:t>
-      </w:r>
-      <w:r>
-        <w:rPr>
-          <w:rFonts w:cs="Times New Roman"/>
-          <w:szCs w:val="24"/>
-        </w:rPr>
-        <w:t xml:space="preserve"> </w:t>
-      </w:r>
-      <w:r>
-        <w:rPr>
-          <w:rFonts w:cs="Times New Roman"/>
-          <w:szCs w:val="24"/>
-        </w:rPr>
-        <w:t>kryptį.</w:t>
-      </w:r>
-      <w:r>
-        <w:rPr>
-          <w:rFonts w:cs="Times New Roman"/>
-          <w:szCs w:val="24"/>
-        </w:rPr>
-        <w:t xml:space="preserve"> </w:t>
-      </w:r>
-      <w:r>
-        <w:rPr>
-          <w:rFonts w:cs="Times New Roman"/>
-          <w:szCs w:val="24"/>
-        </w:rPr>
-        <w:t>Gradientinio nusileidimo žingsnis skaičiuojamas pasinaudojant formule:</w:t>
-      </w:r>
-      <w:r>
-        <w:rPr>
-          <w:rFonts w:cs="Times New Roman"/>
-          <w:szCs w:val="24"/>
-        </w:rPr>
-        <w:t xml:space="preserve"> </w:t>
-      </w:r>
-      <w:r>
-        <w:rPr>
-          <w:rFonts w:cs="Times New Roman"/>
-          <w:szCs w:val="24"/>
-        </w:rPr>
-        <w:t>X</w:t>
+        <w:t>Gradientinio nusileidimo žingsnis skaičiuojamas pasinaudojant formule: X</w:t>
       </w:r>
       <w:r>
         <w:rPr>
@@ -2617,15 +2167,7 @@
           <w:rFonts w:cs="Times New Roman"/>
           <w:szCs w:val="24"/>
         </w:rPr>
-        <w:t xml:space="preserve"> = </w:t>
-      </w:r>
-      <w:proofErr w:type="spellStart"/>
-      <w:r>
-        <w:rPr>
-          <w:rFonts w:cs="Times New Roman"/>
-          <w:szCs w:val="24"/>
-        </w:rPr>
-        <w:t>X</w:t>
+        <w:t xml:space="preserve"> = X</w:t>
       </w:r>
       <w:r>
         <w:rPr>
@@ -2635,21 +2177,12 @@
         </w:rPr>
         <w:t>i</w:t>
       </w:r>
-      <w:proofErr w:type="spellEnd"/>
-      <w:r>
-        <w:rPr>
-          <w:rFonts w:cs="Times New Roman"/>
-          <w:szCs w:val="24"/>
-        </w:rPr>
-        <w:t xml:space="preserve"> − </w:t>
-      </w:r>
-      <w:proofErr w:type="spellStart"/>
-      <w:r>
-        <w:rPr>
-          <w:rFonts w:cs="Times New Roman"/>
-          <w:szCs w:val="24"/>
-        </w:rPr>
-        <w:t>γ</w:t>
+      <w:r>
+        <w:rPr>
+          <w:rFonts w:cs="Times New Roman"/>
+          <w:szCs w:val="24"/>
+        </w:rPr>
+        <w:t xml:space="preserve"> − γ</w:t>
       </w:r>
       <w:r>
         <w:rPr>
@@ -2663,23 +2196,7 @@
           <w:rFonts w:cs="Times New Roman"/>
           <w:szCs w:val="24"/>
         </w:rPr>
-        <w:t>f</w:t>
-      </w:r>
-      <w:proofErr w:type="spellEnd"/>
-      <w:r>
-        <w:rPr>
-          <w:rFonts w:cs="Times New Roman"/>
-          <w:szCs w:val="24"/>
-        </w:rPr>
-        <w:t>(</w:t>
-      </w:r>
-      <w:proofErr w:type="spellStart"/>
-      <w:r>
-        <w:rPr>
-          <w:rFonts w:cs="Times New Roman"/>
-          <w:szCs w:val="24"/>
-        </w:rPr>
-        <w:t>X</w:t>
+        <w:t>f(X</w:t>
       </w:r>
       <w:r>
         <w:rPr>
@@ -2689,27 +2206,12 @@
         </w:rPr>
         <w:t>i</w:t>
       </w:r>
-      <w:proofErr w:type="spellEnd"/>
-      <w:r>
-        <w:rPr>
-          <w:rFonts w:cs="Times New Roman"/>
-          <w:szCs w:val="24"/>
-        </w:rPr>
-        <w:t>), vėliau tikriname ar gradientas yra pakankamai mažas ir jei taip, tai</w:t>
-      </w:r>
-      <w:r>
-        <w:rPr>
-          <w:rFonts w:cs="Times New Roman"/>
-          <w:szCs w:val="24"/>
-        </w:rPr>
-        <w:t xml:space="preserve"> </w:t>
-      </w:r>
-      <w:r>
-        <w:rPr>
-          <w:rFonts w:cs="Times New Roman"/>
-          <w:szCs w:val="24"/>
-        </w:rPr>
-        <w:t>skaičiavimus baigiame, jei ne</w:t>
+      <w:r>
+        <w:rPr>
+          <w:rFonts w:cs="Times New Roman"/>
+          <w:szCs w:val="24"/>
+        </w:rPr>
+        <w:t>), vėliau tikriname ar gradientas yra pakankamai mažas ir jei taip, tai skaičiavimus baigiame, jei ne</w:t>
       </w:r>
       <w:r>
         <w:rPr>
@@ -2751,8 +2253,10 @@
       </w:pPr>
     </w:p>
     <w:p>
-      <w:r>
-        <w:lastRenderedPageBreak/>
+      <w:pPr>
+        <w:ind w:firstLine="851"/>
+      </w:pPr>
+      <w:r>
         <w:t xml:space="preserve">Naudojant gradientinio nusileidimo metodą ir parametrus: gamma = 1, epsilon = 0.001, bei pradinį tašką </w:t>
       </w:r>
       <w:r>
@@ -2765,13 +2269,7 @@
         <w:t>0</w:t>
       </w:r>
       <w:r>
-        <w:t>(</w:t>
-      </w:r>
-      <w:r>
-        <w:t>0, 0</w:t>
-      </w:r>
-      <w:r>
-        <w:t xml:space="preserve">) </w:t>
+        <w:t xml:space="preserve">(0,0) </w:t>
       </w:r>
       <w:r>
         <w:t>skaičiuojame minimumo tašką.</w:t>
@@ -2782,6 +2280,9 @@
         <w:keepNext/>
       </w:pPr>
       <w:r>
+        <w:rPr>
+          <w:noProof/>
+        </w:rPr>
         <w:drawing>
           <wp:inline distT="0" distB="0" distL="0" distR="0" wp14:anchorId="3777A87A" wp14:editId="38AFCECA">
             <wp:extent cx="6289963" cy="4616546"/>
@@ -2869,13 +2370,7 @@
         <w:rPr>
           <w:color w:val="auto"/>
         </w:rPr>
-        <w:t xml:space="preserve"> pav. </w:t>
-      </w:r>
-      <w:r>
-        <w:rPr>
-          <w:color w:val="auto"/>
-        </w:rPr>
-        <w:t xml:space="preserve">Gradientinio </w:t>
+        <w:t xml:space="preserve"> pav. Gradientinio </w:t>
       </w:r>
       <w:r>
         <w:rPr>
@@ -2900,19 +2395,7 @@
         <w:rPr>
           <w:color w:val="auto"/>
         </w:rPr>
-        <w:t>(</w:t>
-      </w:r>
-      <w:r>
-        <w:rPr>
-          <w:color w:val="auto"/>
-        </w:rPr>
-        <w:t>0,0</w:t>
-      </w:r>
-      <w:r>
-        <w:rPr>
-          <w:color w:val="auto"/>
-        </w:rPr>
-        <w:t>), gamm</w:t>
+        <w:t>(0,0), gamm</w:t>
       </w:r>
       <w:r>
         <w:rPr>
@@ -2950,26 +2433,14 @@
       </w:r>
     </w:p>
     <w:p>
-      <w:r>
-        <w:t>G</w:t>
-      </w:r>
-      <w:r>
-        <w:t>avome, kad minimumui gauti mūsų funkcijai prireikė 1 iteracijos ir 2 funkcijų skaičiavimų.</w:t>
-      </w:r>
-      <w:r>
-        <w:t xml:space="preserve"> </w:t>
-      </w:r>
-      <w:r>
-        <w:t xml:space="preserve">Grafike vaizduojamas </w:t>
-      </w:r>
-      <w:r>
-        <w:t>mėlynas</w:t>
-      </w:r>
-      <w:r>
-        <w:t xml:space="preserve"> „x“ žymi, jog tai yra paskutinė iteracija ir rastas </w:t>
-      </w:r>
-      <w:r>
-        <w:t>minimumo taškas.</w:t>
+      <w:pPr>
+        <w:ind w:firstLine="851"/>
+      </w:pPr>
+      <w:r>
+        <w:t xml:space="preserve">Gavome, kad minimumui gauti mūsų funkcijai prireikė 1 iteracijos ir 2 funkcijų skaičiavimų. </w:t>
+      </w:r>
+      <w:r>
+        <w:t>Grafike vaizduojamas mėlynas „x“ žymi, jog tai yra paskutinė iteracija ir rastas minimumo taškas.</w:t>
       </w:r>
     </w:p>
     <w:p>
@@ -3016,13 +2487,7 @@
         <w:rPr>
           <w:color w:val="auto"/>
         </w:rPr>
-        <w:t xml:space="preserve"> lentelė. </w:t>
-      </w:r>
-      <w:r>
-        <w:rPr>
-          <w:color w:val="auto"/>
-        </w:rPr>
-        <w:t xml:space="preserve">Gradientinio </w:t>
+        <w:t xml:space="preserve"> lentelė. Gradientinio </w:t>
       </w:r>
       <w:r>
         <w:rPr>
@@ -3059,19 +2524,7 @@
         <w:rPr>
           <w:color w:val="auto"/>
         </w:rPr>
-        <w:t>(</w:t>
-      </w:r>
-      <w:r>
-        <w:rPr>
-          <w:color w:val="auto"/>
-        </w:rPr>
-        <w:t>0,0</w:t>
-      </w:r>
-      <w:r>
-        <w:rPr>
-          <w:color w:val="auto"/>
-        </w:rPr>
-        <w:t xml:space="preserve">), gamma </w:t>
+        <w:t xml:space="preserve">(0,0), gamma </w:t>
       </w:r>
       <w:r>
         <w:rPr>
@@ -3158,7 +2611,7 @@
               <w:rPr>
                 <w:vertAlign w:val="subscript"/>
               </w:rPr>
-              <w:t>1</w:t>
+              <w:t>0</w:t>
             </w:r>
             <w:r>
               <w:t>)</w:t>
@@ -3252,6 +2705,7 @@
     <w:p>
       <w:pPr>
         <w:spacing w:before="120"/>
+        <w:ind w:firstLine="851"/>
       </w:pPr>
       <w:r>
         <w:t>Pasirinkus bet kokį kitą gamma</w:t>
@@ -3260,21 +2714,13 @@
         <w:t xml:space="preserve"> ar epsilon</w:t>
       </w:r>
       <w:r>
-        <w:t xml:space="preserve"> </w:t>
-      </w:r>
-      <w:proofErr w:type="spellStart"/>
-      <w:r>
-        <w:t>gradi</w:t>
+        <w:t xml:space="preserve"> gradi</w:t>
       </w:r>
       <w:r>
         <w:t>e</w:t>
       </w:r>
       <w:r>
-        <w:t>ntinis</w:t>
-      </w:r>
-      <w:proofErr w:type="spellEnd"/>
-      <w:r>
-        <w:t xml:space="preserve"> nusileidimo metodas </w:t>
+        <w:t xml:space="preserve">ntinis nusileidimo metodas </w:t>
       </w:r>
       <w:r>
         <w:t xml:space="preserve">taip pat </w:t>
@@ -3299,6 +2745,9 @@
       </w:r>
     </w:p>
     <w:p>
+      <w:pPr>
+        <w:ind w:firstLine="567"/>
+      </w:pPr>
       <w:r>
         <w:t>Toliau p</w:t>
       </w:r>
@@ -3353,15 +2802,14 @@
       </w:pPr>
       <w:r>
         <w:rPr>
-          <w:rFonts w:cs="Times New Roman"/>
-          <w:szCs w:val="24"/>
+          <w:noProof/>
         </w:rPr>
         <w:lastRenderedPageBreak/>
         <w:drawing>
-          <wp:inline distT="0" distB="0" distL="0" distR="0" wp14:anchorId="3456D429" wp14:editId="5203469D">
-            <wp:extent cx="6061363" cy="4431250"/>
-            <wp:effectExtent l="0" t="0" r="0" b="7620"/>
-            <wp:docPr id="7" name="Picture 7" descr="Chart&#10;&#10;Description automatically generated"/>
+          <wp:inline distT="0" distB="0" distL="0" distR="0" wp14:anchorId="5839A83F" wp14:editId="1CD773A7">
+            <wp:extent cx="5798820" cy="4131558"/>
+            <wp:effectExtent l="0" t="0" r="0" b="2540"/>
+            <wp:docPr id="22" name="Picture 22" descr="Chart&#10;&#10;Description automatically generated"/>
             <wp:cNvGraphicFramePr>
               <a:graphicFrameLocks xmlns:a="http://schemas.openxmlformats.org/drawingml/2006/main" noChangeAspect="1"/>
             </wp:cNvGraphicFramePr>
@@ -3369,18 +2817,18 @@
               <a:graphicData uri="http://schemas.openxmlformats.org/drawingml/2006/picture">
                 <pic:pic xmlns:pic="http://schemas.openxmlformats.org/drawingml/2006/picture">
                   <pic:nvPicPr>
-                    <pic:cNvPr id="7" name="Picture 7" descr="Chart&#10;&#10;Description automatically generated"/>
+                    <pic:cNvPr id="22" name="Picture 22" descr="Chart&#10;&#10;Description automatically generated"/>
                     <pic:cNvPicPr/>
                   </pic:nvPicPr>
                   <pic:blipFill rotWithShape="1">
                     <a:blip r:embed="rId11"/>
-                    <a:srcRect l="5456" t="10305" r="7499" b="4849"/>
+                    <a:srcRect l="3375" t="10666" r="7500" b="4667"/>
                     <a:stretch/>
                   </pic:blipFill>
                   <pic:spPr bwMode="auto">
                     <a:xfrm>
                       <a:off x="0" y="0"/>
-                      <a:ext cx="6065783" cy="4434481"/>
+                      <a:ext cx="5803073" cy="4134588"/>
                     </a:xfrm>
                     <a:prstGeom prst="rect">
                       <a:avLst/>
@@ -3516,33 +2964,28 @@
     </w:p>
     <w:p>
       <w:pPr>
+        <w:ind w:firstLine="851"/>
         <w:rPr>
           <w:rFonts w:cs="Times New Roman"/>
           <w:szCs w:val="24"/>
         </w:rPr>
       </w:pPr>
       <w:r>
-        <w:t>G</w:t>
-      </w:r>
-      <w:r>
-        <w:t xml:space="preserve">avome, kad minimumui gauti mūsų funkcijai prireikė 25 iteracijų ir </w:t>
+        <w:t xml:space="preserve">Gavome, kad minimumui gauti mūsų funkcijai prireikė 25 iteracijų ir </w:t>
       </w:r>
       <w:r>
         <w:t>50</w:t>
       </w:r>
       <w:r>
-        <w:t xml:space="preserve"> funkcijų skaičiavimų.</w:t>
+        <w:t xml:space="preserve"> funkcijų skaičiavimų. </w:t>
+      </w:r>
+      <w:r>
+        <w:t>Grafike vaizduojamas violetinis „x“ žymi, jog tai yra paskutinė iteracija ir rastas</w:t>
       </w:r>
       <w:r>
         <w:t xml:space="preserve"> </w:t>
       </w:r>
       <w:r>
-        <w:t>Grafike vaizduojamas violetinis „x“ žymi, jog tai yra paskutinė iteracija ir rastas</w:t>
-      </w:r>
-      <w:r>
-        <w:t xml:space="preserve"> </w:t>
-      </w:r>
-      <w:r>
         <w:t xml:space="preserve">pakankamo tikslumo (epsilon </w:t>
       </w:r>
       <w:r>
@@ -3555,10 +2998,31 @@
         <w:t>.</w:t>
       </w:r>
       <w:r>
-        <w:t xml:space="preserve"> Grafike pavaizduoti taškai tik po 11, 13, 15, 17, 25 iteracijų</w:t>
-      </w:r>
-      <w:r>
-        <w:t>, jog grafike aiškiai matytųsi artėjimas link minimumo.</w:t>
+        <w:t xml:space="preserve"> Grafike pavaizduoti taškai tik po 1</w:t>
+      </w:r>
+      <w:r>
+        <w:t>2</w:t>
+      </w:r>
+      <w:r>
+        <w:t>, 1</w:t>
+      </w:r>
+      <w:r>
+        <w:t>4</w:t>
+      </w:r>
+      <w:r>
+        <w:t>, 1</w:t>
+      </w:r>
+      <w:r>
+        <w:t>6</w:t>
+      </w:r>
+      <w:r>
+        <w:t>, 1</w:t>
+      </w:r>
+      <w:r>
+        <w:t>8</w:t>
+      </w:r>
+      <w:r>
+        <w:t>, 25 iteracijų, jog grafike aiškiai matytųsi artėjimas link minimumo.</w:t>
       </w:r>
     </w:p>
     <w:p>
@@ -4242,6 +3706,9 @@
     </w:tbl>
     <w:p/>
     <w:p>
+      <w:pPr>
+        <w:ind w:firstLine="851"/>
+      </w:pPr>
       <w:r>
         <w:t>Bandom keisti</w:t>
       </w:r>
@@ -4259,15 +3726,14 @@
       </w:pPr>
       <w:r>
         <w:rPr>
-          <w:rFonts w:cs="Times New Roman"/>
-          <w:szCs w:val="24"/>
+          <w:noProof/>
         </w:rPr>
         <w:lastRenderedPageBreak/>
         <w:drawing>
-          <wp:inline distT="0" distB="0" distL="0" distR="0" wp14:anchorId="11117D9C" wp14:editId="0046F026">
-            <wp:extent cx="6338454" cy="4623151"/>
-            <wp:effectExtent l="0" t="0" r="5715" b="6350"/>
-            <wp:docPr id="8" name="Picture 8" descr="Chart&#10;&#10;Description automatically generated"/>
+          <wp:inline distT="0" distB="0" distL="0" distR="0" wp14:anchorId="6E0582C7" wp14:editId="1802B301">
+            <wp:extent cx="5981700" cy="4337159"/>
+            <wp:effectExtent l="0" t="0" r="0" b="6350"/>
+            <wp:docPr id="23" name="Picture 23" descr="Chart&#10;&#10;Description automatically generated"/>
             <wp:cNvGraphicFramePr>
               <a:graphicFrameLocks xmlns:a="http://schemas.openxmlformats.org/drawingml/2006/main" noChangeAspect="1"/>
             </wp:cNvGraphicFramePr>
@@ -4275,18 +3741,18 @@
               <a:graphicData uri="http://schemas.openxmlformats.org/drawingml/2006/picture">
                 <pic:pic xmlns:pic="http://schemas.openxmlformats.org/drawingml/2006/picture">
                   <pic:nvPicPr>
-                    <pic:cNvPr id="8" name="Picture 8" descr="Chart&#10;&#10;Description automatically generated"/>
+                    <pic:cNvPr id="23" name="Picture 23" descr="Chart&#10;&#10;Description automatically generated"/>
                     <pic:cNvPicPr/>
                   </pic:nvPicPr>
                   <pic:blipFill rotWithShape="1">
                     <a:blip r:embed="rId12"/>
-                    <a:srcRect l="5682" t="9242" r="6136" b="5001"/>
+                    <a:srcRect l="5125" t="10001" r="7126" b="5167"/>
                     <a:stretch/>
                   </pic:blipFill>
                   <pic:spPr bwMode="auto">
                     <a:xfrm>
                       <a:off x="0" y="0"/>
-                      <a:ext cx="6341495" cy="4625369"/>
+                      <a:ext cx="5989599" cy="4342886"/>
                     </a:xfrm>
                     <a:prstGeom prst="rect">
                       <a:avLst/>
@@ -4350,13 +3816,7 @@
         <w:rPr>
           <w:color w:val="auto"/>
         </w:rPr>
-        <w:t xml:space="preserve"> pav. </w:t>
-      </w:r>
-      <w:r>
-        <w:rPr>
-          <w:color w:val="auto"/>
-        </w:rPr>
-        <w:t>Gra</w:t>
+        <w:t xml:space="preserve"> pav. Gra</w:t>
       </w:r>
       <w:r>
         <w:rPr>
@@ -4408,14 +3868,7 @@
           <w:color w:val="auto"/>
           <w:lang w:val="en-US"/>
         </w:rPr>
-        <w:t xml:space="preserve"> </w:t>
-      </w:r>
-      <w:r>
-        <w:rPr>
-          <w:color w:val="auto"/>
-          <w:lang w:val="en-US"/>
-        </w:rPr>
-        <w:t>3</w:t>
+        <w:t xml:space="preserve"> 3</w:t>
       </w:r>
       <w:r>
         <w:rPr>
@@ -4427,69 +3880,31 @@
     </w:p>
     <w:p>
       <w:pPr>
-        <w:rPr>
-          <w:lang w:val="en-US"/>
-        </w:rPr>
+        <w:ind w:firstLine="851"/>
       </w:pPr>
       <w:r>
-        <w:t>G</w:t>
-      </w:r>
-      <w:r>
-        <w:t>avome, kad minimumui gauti mūsų funkcijai prireikė 8 iteracijų ir 16 funkcijų skaičiavimų.</w:t>
-      </w:r>
-      <w:r>
-        <w:t xml:space="preserve"> </w:t>
+        <w:t xml:space="preserve">Gavome, kad minimumui gauti mūsų funkcijai prireikė 8 iteracijų ir 16 funkcijų skaičiavimų. </w:t>
       </w:r>
       <w:r>
         <w:t xml:space="preserve">Grafike vaizduojamas violetinis „x“ žymi, jog tai yra paskutinė iteracija ir rastas </w:t>
       </w:r>
       <w:r>
-        <w:t xml:space="preserve">pakankamo tikslumo </w:t>
-      </w:r>
-      <w:r>
-        <w:t xml:space="preserve">(epsilon </w:t>
+        <w:t xml:space="preserve">pakankamo tikslumo (epsilon </w:t>
       </w:r>
       <w:r>
         <w:t>= 0.001</w:t>
       </w:r>
       <w:r>
-        <w:t>)</w:t>
-      </w:r>
-      <w:r>
-        <w:t xml:space="preserve"> minimumo taškas</w:t>
+        <w:t>) minimumo taškas</w:t>
       </w:r>
       <w:r>
         <w:t xml:space="preserve">. Grafike pavaizduoti taškai tik po </w:t>
       </w:r>
       <w:r>
-        <w:t>1</w:t>
-      </w:r>
-      <w:r>
-        <w:t xml:space="preserve">, </w:t>
-      </w:r>
-      <w:r>
-        <w:t>2</w:t>
-      </w:r>
-      <w:r>
-        <w:t xml:space="preserve">, </w:t>
-      </w:r>
-      <w:r>
-        <w:t>3</w:t>
-      </w:r>
-      <w:r>
-        <w:t xml:space="preserve">, </w:t>
-      </w:r>
-      <w:r>
-        <w:t>4,</w:t>
-      </w:r>
-      <w:r>
-        <w:t xml:space="preserve"> </w:t>
-      </w:r>
-      <w:r>
-        <w:t>8</w:t>
-      </w:r>
-      <w:r>
-        <w:t xml:space="preserve"> iteracijų, jog grafike aiškiai matytųsi artėjimas link minimumo.</w:t>
+        <w:t>2, 3, 4, 5</w:t>
+      </w:r>
+      <w:r>
+        <w:t>, 8 iteracijų, jog grafike aiškiai matytųsi artėjimas link minimumo.</w:t>
       </w:r>
     </w:p>
     <w:p>
@@ -4580,14 +3995,7 @@
           <w:color w:val="auto"/>
           <w:lang w:val="en-US"/>
         </w:rPr>
-        <w:t xml:space="preserve">= </w:t>
-      </w:r>
-      <w:r>
-        <w:rPr>
-          <w:color w:val="auto"/>
-          <w:lang w:val="en-US"/>
-        </w:rPr>
-        <w:t>3</w:t>
+        <w:t>= 3</w:t>
       </w:r>
       <w:r>
         <w:rPr>
@@ -5186,6 +4594,7 @@
     </w:p>
     <w:p>
       <w:pPr>
+        <w:ind w:firstLine="851"/>
         <w:rPr>
           <w:lang w:eastAsia="lt-LT"/>
         </w:rPr>
@@ -5194,72 +4603,24 @@
         <w:rPr>
           <w:rFonts w:cs="Times New Roman"/>
         </w:rPr>
-        <w:t xml:space="preserve">Tačiau toliau didinant gamma reikšmę į 5 metodas </w:t>
-      </w:r>
-      <w:r>
-        <w:rPr>
-          <w:lang w:eastAsia="lt-LT"/>
-        </w:rPr>
-        <w:t>m</w:t>
-      </w:r>
-      <w:r>
-        <w:rPr>
-          <w:lang w:eastAsia="lt-LT"/>
-        </w:rPr>
-        <w:t>etodui ne</w:t>
-      </w:r>
-      <w:r>
-        <w:rPr>
-          <w:lang w:eastAsia="lt-LT"/>
-        </w:rPr>
-        <w:t>be</w:t>
-      </w:r>
-      <w:r>
-        <w:rPr>
-          <w:lang w:eastAsia="lt-LT"/>
-        </w:rPr>
-        <w:t>pavyko rasti minimumo iš šio pradinio taško, sunaudojo maksimalų kiekį</w:t>
-      </w:r>
-      <w:r>
-        <w:rPr>
-          <w:lang w:eastAsia="lt-LT"/>
-        </w:rPr>
-        <w:t xml:space="preserve"> </w:t>
-      </w:r>
-      <w:r>
-        <w:rPr>
-          <w:lang w:eastAsia="lt-LT"/>
-        </w:rPr>
-        <w:t>iteracijų (</w:t>
-      </w:r>
-      <w:r>
-        <w:rPr>
-          <w:lang w:eastAsia="lt-LT"/>
-        </w:rPr>
-        <w:t>1000</w:t>
-      </w:r>
-      <w:r>
-        <w:rPr>
-          <w:lang w:eastAsia="lt-LT"/>
-        </w:rPr>
-        <w:t>) ir tolo nuo minimumo, tai programa turėjo baigti darbą.</w:t>
+        <w:t>Bandom toliau didint gamma reiksmę į 5.</w:t>
       </w:r>
     </w:p>
     <w:p>
       <w:pPr>
         <w:keepNext/>
+        <w:spacing w:after="0"/>
       </w:pPr>
       <w:r>
         <w:rPr>
-          <w:rFonts w:eastAsia="Times New Roman" w:cs="Times New Roman"/>
-          <w:lang w:eastAsia="lt-LT"/>
+          <w:noProof/>
         </w:rPr>
         <w:lastRenderedPageBreak/>
         <w:drawing>
-          <wp:inline distT="0" distB="0" distL="0" distR="0" wp14:anchorId="5E475F61" wp14:editId="35715CD1">
-            <wp:extent cx="5097737" cy="3885623"/>
-            <wp:effectExtent l="0" t="0" r="8255" b="635"/>
-            <wp:docPr id="9" name="Picture 9" descr="Chart&#10;&#10;Description automatically generated"/>
+          <wp:inline distT="0" distB="0" distL="0" distR="0" wp14:anchorId="2A267633" wp14:editId="7C4EB0D9">
+            <wp:extent cx="6027420" cy="4556657"/>
+            <wp:effectExtent l="0" t="0" r="0" b="0"/>
+            <wp:docPr id="24" name="Picture 24" descr="Chart&#10;&#10;Description automatically generated"/>
             <wp:cNvGraphicFramePr>
               <a:graphicFrameLocks xmlns:a="http://schemas.openxmlformats.org/drawingml/2006/main" noChangeAspect="1"/>
             </wp:cNvGraphicFramePr>
@@ -5267,18 +4628,18 @@
               <a:graphicData uri="http://schemas.openxmlformats.org/drawingml/2006/picture">
                 <pic:pic xmlns:pic="http://schemas.openxmlformats.org/drawingml/2006/picture">
                   <pic:nvPicPr>
-                    <pic:cNvPr id="9" name="Picture 9" descr="Chart&#10;&#10;Description automatically generated"/>
+                    <pic:cNvPr id="24" name="Picture 24" descr="Chart&#10;&#10;Description automatically generated"/>
                     <pic:cNvPicPr/>
                   </pic:nvPicPr>
                   <pic:blipFill rotWithShape="1">
                     <a:blip r:embed="rId13"/>
-                    <a:srcRect l="7388" t="10153" r="8977" b="4849"/>
+                    <a:srcRect l="7125" t="10833" r="9375" b="5000"/>
                     <a:stretch/>
                   </pic:blipFill>
                   <pic:spPr bwMode="auto">
                     <a:xfrm>
                       <a:off x="0" y="0"/>
-                      <a:ext cx="5098413" cy="3886138"/>
+                      <a:ext cx="6033953" cy="4561596"/>
                     </a:xfrm>
                     <a:prstGeom prst="rect">
                       <a:avLst/>
@@ -5342,13 +4703,7 @@
         <w:rPr>
           <w:color w:val="auto"/>
         </w:rPr>
-        <w:t xml:space="preserve"> pav. </w:t>
-      </w:r>
-      <w:r>
-        <w:rPr>
-          <w:color w:val="auto"/>
-        </w:rPr>
-        <w:t xml:space="preserve">Gradientinio nusileidimo grafiko ir taškų vaizdavimas, pradinis taškas </w:t>
+        <w:t xml:space="preserve"> pav. Gradientinio nusileidimo grafiko ir taškų vaizdavimas, pradinis taškas </w:t>
       </w:r>
       <w:r>
         <w:rPr>
@@ -5406,24 +4761,97 @@
     </w:p>
     <w:p>
       <w:pPr>
+        <w:ind w:firstLine="851"/>
         <w:rPr>
           <w:lang w:val="en-US"/>
         </w:rPr>
       </w:pPr>
       <w:r>
+        <w:rPr>
+          <w:rFonts w:cs="Times New Roman"/>
+        </w:rPr>
+        <w:t xml:space="preserve">Tačiau toliau didinant gamma reikšmę </w:t>
+      </w:r>
+      <w:r>
+        <w:rPr>
+          <w:lang w:eastAsia="lt-LT"/>
+        </w:rPr>
+        <w:t>m</w:t>
+      </w:r>
+      <w:r>
+        <w:rPr>
+          <w:lang w:eastAsia="lt-LT"/>
+        </w:rPr>
+        <w:t>etodui ne</w:t>
+      </w:r>
+      <w:r>
+        <w:rPr>
+          <w:lang w:eastAsia="lt-LT"/>
+        </w:rPr>
+        <w:t>be</w:t>
+      </w:r>
+      <w:r>
+        <w:rPr>
+          <w:lang w:eastAsia="lt-LT"/>
+        </w:rPr>
+        <w:t>pavyko rasti minimumo iš šio pradinio taško, sunaudojo maksimalų kiekį</w:t>
+      </w:r>
+      <w:r>
+        <w:rPr>
+          <w:lang w:eastAsia="lt-LT"/>
+        </w:rPr>
+        <w:t xml:space="preserve"> </w:t>
+      </w:r>
+      <w:r>
+        <w:rPr>
+          <w:lang w:eastAsia="lt-LT"/>
+        </w:rPr>
+        <w:t>iteracijų (</w:t>
+      </w:r>
+      <w:r>
+        <w:rPr>
+          <w:lang w:eastAsia="lt-LT"/>
+        </w:rPr>
+        <w:t>1000</w:t>
+      </w:r>
+      <w:r>
+        <w:rPr>
+          <w:lang w:eastAsia="lt-LT"/>
+        </w:rPr>
+        <w:t>)</w:t>
+      </w:r>
+      <w:r>
+        <w:rPr>
+          <w:lang w:eastAsia="lt-LT"/>
+        </w:rPr>
+        <w:t xml:space="preserve"> ir suskaičiavo 2000 funkcijų reikšmių</w:t>
+      </w:r>
+      <w:r>
+        <w:rPr>
+          <w:lang w:eastAsia="lt-LT"/>
+        </w:rPr>
+        <w:t xml:space="preserve"> ir tolo nuo minimumo, tai programa turėjo baigti darbą.</w:t>
+      </w:r>
+      <w:r>
+        <w:rPr>
+          <w:lang w:eastAsia="lt-LT"/>
+        </w:rPr>
+        <w:t xml:space="preserve"> </w:t>
+      </w:r>
+      <w:r>
         <w:t>Grafike pavaizduoti taškai tik po 1, 2, 3</w:t>
       </w:r>
       <w:r>
-        <w:t xml:space="preserve"> </w:t>
-      </w:r>
-      <w:r>
-        <w:t>iteracijų</w:t>
-      </w:r>
-      <w:r>
-        <w:t>. Grafike matosi kaip funkcija staigiai tolsta link minus begalybės</w:t>
-      </w:r>
-      <w:r>
-        <w:t xml:space="preserve"> </w:t>
+        <w:t>, 4</w:t>
+      </w:r>
+      <w:r>
+        <w:t xml:space="preserve"> iteracijų. Grafike matosi kaip funkcija staigiai </w:t>
+      </w:r>
+      <w:r>
+        <w:t>arteja</w:t>
+      </w:r>
+      <w:r>
+        <w:t xml:space="preserve"> link minus begalybės </w:t>
       </w:r>
     </w:p>
     <w:p>
@@ -5484,13 +4912,7 @@
         <w:rPr>
           <w:color w:val="auto"/>
         </w:rPr>
-        <w:t xml:space="preserve"> </w:t>
-      </w:r>
-      <w:r>
-        <w:rPr>
-          <w:color w:val="auto"/>
-        </w:rPr>
-        <w:t xml:space="preserve">Gradientinio </w:t>
+        <w:t xml:space="preserve"> Gradientinio </w:t>
       </w:r>
       <w:r>
         <w:rPr>
@@ -6211,18 +5633,17 @@
     </w:p>
     <w:p>
       <w:pPr>
+        <w:ind w:firstLine="851"/>
         <w:rPr>
           <w:lang w:val="en-US"/>
         </w:rPr>
       </w:pPr>
-      <w:proofErr w:type="spellStart"/>
       <w:r>
         <w:rPr>
           <w:lang w:val="en-US"/>
         </w:rPr>
         <w:t>Bandom</w:t>
       </w:r>
-      <w:proofErr w:type="spellEnd"/>
       <w:r>
         <w:rPr>
           <w:lang w:val="en-US"/>
@@ -6239,35 +5660,7 @@
         <w:rPr>
           <w:lang w:val="en-US"/>
         </w:rPr>
-        <w:t xml:space="preserve">a </w:t>
-      </w:r>
-      <w:proofErr w:type="spellStart"/>
-      <w:r>
-        <w:rPr>
-          <w:lang w:val="en-US"/>
-        </w:rPr>
-        <w:t>mažint</w:t>
-      </w:r>
-      <w:proofErr w:type="spellEnd"/>
-      <w:r>
-        <w:rPr>
-          <w:lang w:val="en-US"/>
-        </w:rPr>
-        <w:t xml:space="preserve"> </w:t>
-      </w:r>
-      <w:proofErr w:type="spellStart"/>
-      <w:r>
-        <w:rPr>
-          <w:lang w:val="en-US"/>
-        </w:rPr>
-        <w:t>pakeitus</w:t>
-      </w:r>
-      <w:proofErr w:type="spellEnd"/>
-      <w:r>
-        <w:rPr>
-          <w:lang w:val="en-US"/>
-        </w:rPr>
-        <w:t xml:space="preserve"> į 0.5</w:t>
+        <w:t>a mažint pakeitus į 0.5</w:t>
       </w:r>
       <w:r>
         <w:rPr>
@@ -6279,17 +5672,18 @@
     <w:p>
       <w:pPr>
         <w:keepNext/>
+        <w:spacing w:after="0"/>
       </w:pPr>
       <w:r>
         <w:rPr>
-          <w:lang w:val="en-US"/>
+          <w:noProof/>
         </w:rPr>
         <w:lastRenderedPageBreak/>
         <w:drawing>
-          <wp:inline distT="0" distB="0" distL="0" distR="0" wp14:anchorId="70C7DE7E" wp14:editId="503EC91F">
-            <wp:extent cx="6286500" cy="4591878"/>
-            <wp:effectExtent l="0" t="0" r="0" b="0"/>
-            <wp:docPr id="15" name="Picture 15" descr="Chart, scatter chart&#10;&#10;Description automatically generated"/>
+          <wp:inline distT="0" distB="0" distL="0" distR="0" wp14:anchorId="47C9A45A" wp14:editId="6FA3410F">
+            <wp:extent cx="5897880" cy="4232002"/>
+            <wp:effectExtent l="0" t="0" r="7620" b="0"/>
+            <wp:docPr id="25" name="Picture 25" descr="Chart, scatter chart&#10;&#10;Description automatically generated"/>
             <wp:cNvGraphicFramePr>
               <a:graphicFrameLocks xmlns:a="http://schemas.openxmlformats.org/drawingml/2006/main" noChangeAspect="1"/>
             </wp:cNvGraphicFramePr>
@@ -6297,18 +5691,18 @@
               <a:graphicData uri="http://schemas.openxmlformats.org/drawingml/2006/picture">
                 <pic:pic xmlns:pic="http://schemas.openxmlformats.org/drawingml/2006/picture">
                   <pic:nvPicPr>
-                    <pic:cNvPr id="15" name="Picture 15" descr="Chart, scatter chart&#10;&#10;Description automatically generated"/>
+                    <pic:cNvPr id="25" name="Picture 25" descr="Chart, scatter chart&#10;&#10;Description automatically generated"/>
                     <pic:cNvPicPr/>
                   </pic:nvPicPr>
                   <pic:blipFill rotWithShape="1">
                     <a:blip r:embed="rId14"/>
-                    <a:srcRect l="4501" t="11500" r="9249" b="4500"/>
+                    <a:srcRect l="3750" t="11333" r="8625" b="4833"/>
                     <a:stretch/>
                   </pic:blipFill>
                   <pic:spPr bwMode="auto">
                     <a:xfrm>
                       <a:off x="0" y="0"/>
-                      <a:ext cx="6289878" cy="4594345"/>
+                      <a:ext cx="5901823" cy="4234831"/>
                     </a:xfrm>
                     <a:prstGeom prst="rect">
                       <a:avLst/>
@@ -6449,14 +5843,7 @@
           <w:color w:val="auto"/>
           <w:lang w:val="en-US"/>
         </w:rPr>
-        <w:t>.</w:t>
-      </w:r>
-      <w:r>
-        <w:rPr>
-          <w:color w:val="auto"/>
-          <w:lang w:val="en-US"/>
-        </w:rPr>
-        <w:t>5</w:t>
+        <w:t>.5</w:t>
       </w:r>
       <w:r>
         <w:rPr>
@@ -6467,58 +5854,38 @@
       </w:r>
     </w:p>
     <w:p>
-      <w:proofErr w:type="spellStart"/>
+      <w:pPr>
+        <w:ind w:firstLine="851"/>
+      </w:pPr>
       <w:r>
         <w:rPr>
           <w:lang w:val="en-US"/>
         </w:rPr>
-        <w:t>G</w:t>
-      </w:r>
-      <w:r>
-        <w:rPr>
-          <w:lang w:val="en-US"/>
-        </w:rPr>
-        <w:t>avome</w:t>
-      </w:r>
-      <w:proofErr w:type="spellEnd"/>
-      <w:r>
-        <w:t>, kad minimumui gauti mūsų funkcijai prireikė 53 iteracijų ir 106 funkcijų skaičiavimų.</w:t>
-      </w:r>
-      <w:r>
-        <w:t xml:space="preserve"> </w:t>
-      </w:r>
-      <w:r>
-        <w:t xml:space="preserve">Grafike vaizduojamas </w:t>
-      </w:r>
-      <w:r>
-        <w:t>raudonas</w:t>
-      </w:r>
-      <w:r>
-        <w:t xml:space="preserve"> „x“ žymi, jog tai yra paskutinė iteracija ir rastas </w:t>
-      </w:r>
-      <w:r>
-        <w:t xml:space="preserve">pakankamo tikslumo </w:t>
-      </w:r>
-      <w:r>
-        <w:t xml:space="preserve">(epsilon </w:t>
+        <w:t>Gavome</w:t>
+      </w:r>
+      <w:r>
+        <w:t xml:space="preserve">, kad minimumui gauti mūsų funkcijai prireikė 53 iteracijų ir 106 funkcijų skaičiavimų. </w:t>
+      </w:r>
+      <w:r>
+        <w:t xml:space="preserve">Grafike vaizduojamas raudonas „x“ žymi, jog tai yra paskutinė iteracija ir rastas </w:t>
+      </w:r>
+      <w:r>
+        <w:t xml:space="preserve">pakankamo tikslumo (epsilon </w:t>
       </w:r>
       <w:r>
         <w:t>= 0.001</w:t>
       </w:r>
       <w:r>
-        <w:t xml:space="preserve">) </w:t>
-      </w:r>
-      <w:r>
-        <w:t>minimumo taškas</w:t>
-      </w:r>
-      <w:r>
-        <w:t xml:space="preserve">. Grafike pavaizduoti taškai tik po </w:t>
-      </w:r>
-      <w:r>
-        <w:t>20, 30, 40, 53</w:t>
-      </w:r>
-      <w:r>
-        <w:t xml:space="preserve"> iteracijų, jog grafike aiškiai matytųsi artėjimas link minimumo.</w:t>
+        <w:t>) minimumo taškas</w:t>
+      </w:r>
+      <w:r>
+        <w:t>. Grafike pavaizduoti taškai tik po 20, 30, 4</w:t>
+      </w:r>
+      <w:r>
+        <w:t>0</w:t>
+      </w:r>
+      <w:r>
+        <w:t>, 53 iteracijų, jog grafike aiškiai matytųsi artėjimas link minimumo.</w:t>
       </w:r>
     </w:p>
     <w:p>
@@ -6564,13 +5931,7 @@
         <w:rPr>
           <w:color w:val="auto"/>
         </w:rPr>
-        <w:t xml:space="preserve"> lentelė. </w:t>
-      </w:r>
-      <w:r>
-        <w:rPr>
-          <w:color w:val="auto"/>
-        </w:rPr>
-        <w:t xml:space="preserve">Gradientinio nusileidimo </w:t>
+        <w:t xml:space="preserve"> lentelė. Gradientinio nusileidimo </w:t>
       </w:r>
       <w:r>
         <w:rPr>
@@ -7513,11 +6874,7 @@
               <w:jc w:val="both"/>
             </w:pPr>
             <w:r>
-              <w:t xml:space="preserve">Skaičiuotų </w:t>
-            </w:r>
-            <w:r>
-              <w:lastRenderedPageBreak/>
-              <w:t>funkcijų kiekis</w:t>
+              <w:t>Skaičiuotų funkcijų kiekis</w:t>
             </w:r>
           </w:p>
         </w:tc>
@@ -7537,7 +6894,6 @@
               <w:rPr>
                 <w:lang w:val="en-US"/>
               </w:rPr>
-              <w:lastRenderedPageBreak/>
               <w:t>106</w:t>
             </w:r>
           </w:p>
@@ -7617,13 +6973,8 @@
               </w:rPr>
             </w:pPr>
             <w:r>
-              <w:t>M</w:t>
-            </w:r>
-            <w:r>
-              <w:t>inimumo X</w:t>
-            </w:r>
-            <w:r>
-              <w:t xml:space="preserve"> reikšmė</w:t>
+              <w:lastRenderedPageBreak/>
+              <w:t>Minimumo X reikšmė</w:t>
             </w:r>
           </w:p>
         </w:tc>
@@ -7785,14 +7136,12 @@
                 <w:lang w:val="en-US"/>
               </w:rPr>
             </w:pPr>
-            <w:proofErr w:type="spellStart"/>
             <w:r>
               <w:rPr>
                 <w:lang w:val="en-US"/>
               </w:rPr>
               <w:t>Nepasiektas</w:t>
             </w:r>
-            <w:proofErr w:type="spellEnd"/>
           </w:p>
         </w:tc>
       </w:tr>
@@ -7890,14 +7239,12 @@
                 <w:lang w:val="en-US"/>
               </w:rPr>
             </w:pPr>
-            <w:proofErr w:type="spellStart"/>
             <w:r>
               <w:rPr>
                 <w:lang w:val="en-US"/>
               </w:rPr>
               <w:t>Nepasiektas</w:t>
             </w:r>
-            <w:proofErr w:type="spellEnd"/>
           </w:p>
         </w:tc>
       </w:tr>
@@ -7908,13 +7255,8 @@
           </w:tcPr>
           <w:p>
             <w:r>
-              <w:t xml:space="preserve">Apytikslis atstumas iki realaus </w:t>
-            </w:r>
-            <w:proofErr w:type="spellStart"/>
-            <w:r>
-              <w:t>Xmin</w:t>
-            </w:r>
-            <w:proofErr w:type="spellEnd"/>
+              <w:t>Apytikslis atstumas iki realaus Xmin</w:t>
+            </w:r>
           </w:p>
         </w:tc>
         <w:tc>
@@ -8190,57 +7532,34 @@
     <w:p>
       <w:pPr>
         <w:spacing w:before="120"/>
+        <w:ind w:firstLine="851"/>
         <w:rPr>
           <w:lang w:val="en-US"/>
         </w:rPr>
       </w:pPr>
-      <w:proofErr w:type="spellStart"/>
       <w:r>
         <w:rPr>
           <w:lang w:val="en-US"/>
         </w:rPr>
         <w:t>Reali</w:t>
       </w:r>
-      <w:proofErr w:type="spellEnd"/>
       <w:r>
         <w:rPr>
           <w:lang w:val="en-US"/>
         </w:rPr>
-        <w:t xml:space="preserve"> </w:t>
-      </w:r>
-      <w:proofErr w:type="spellStart"/>
+        <w:t xml:space="preserve"> X</w:t>
+      </w:r>
       <w:r>
         <w:rPr>
           <w:lang w:val="en-US"/>
         </w:rPr>
-        <w:t>X</w:t>
+        <w:t>min</w:t>
       </w:r>
       <w:r>
         <w:rPr>
           <w:lang w:val="en-US"/>
         </w:rPr>
-        <w:t>min</w:t>
-      </w:r>
-      <w:proofErr w:type="spellEnd"/>
-      <w:r>
-        <w:rPr>
-          <w:lang w:val="en-US"/>
-        </w:rPr>
-        <w:t xml:space="preserve"> </w:t>
-      </w:r>
-      <w:proofErr w:type="spellStart"/>
-      <w:r>
-        <w:rPr>
-          <w:lang w:val="en-US"/>
-        </w:rPr>
-        <w:t>reikšmė</w:t>
-      </w:r>
-      <w:proofErr w:type="spellEnd"/>
-      <w:r>
-        <w:rPr>
-          <w:lang w:val="en-US"/>
-        </w:rPr>
-        <w:t xml:space="preserve"> = </w:t>
+        <w:t xml:space="preserve"> reikšmė = </w:t>
       </w:r>
       <w:r>
         <w:t>(1/3, 1/3)</w:t>
@@ -8254,6 +7573,7 @@
     </w:p>
     <w:p>
       <w:pPr>
+        <w:ind w:firstLine="851"/>
         <w:jc w:val="both"/>
         <w:rPr>
           <w:noProof/>
@@ -8269,15 +7589,7 @@
         <w:t>s</w:t>
       </w:r>
       <w:r>
-        <w:t xml:space="preserve">ileidimo metodui skaičiuojant tikslo </w:t>
-      </w:r>
-      <w:proofErr w:type="spellStart"/>
-      <w:r>
-        <w:t>funckijos</w:t>
-      </w:r>
-      <w:proofErr w:type="spellEnd"/>
-      <w:r>
-        <w:t xml:space="preserve"> </w:t>
+        <w:t xml:space="preserve">ileidimo metodui skaičiuojant tikslo funckijos </w:t>
       </w:r>
       <w:r>
         <w:rPr>
@@ -8422,6 +7734,7 @@
     </w:p>
     <w:p>
       <w:pPr>
+        <w:ind w:firstLine="567"/>
         <w:jc w:val="both"/>
         <w:rPr>
           <w:noProof/>
@@ -8454,11 +7767,14 @@
         <w:jc w:val="both"/>
       </w:pPr>
       <w:r>
+        <w:rPr>
+          <w:noProof/>
+        </w:rPr>
         <w:drawing>
-          <wp:inline distT="0" distB="0" distL="0" distR="0" wp14:anchorId="4F489079" wp14:editId="75BAB37D">
-            <wp:extent cx="5706507" cy="4221480"/>
-            <wp:effectExtent l="0" t="0" r="8890" b="7620"/>
-            <wp:docPr id="16" name="Picture 16" descr="Chart&#10;&#10;Description automatically generated"/>
+          <wp:inline distT="0" distB="0" distL="0" distR="0" wp14:anchorId="3353D660" wp14:editId="635AFB32">
+            <wp:extent cx="5855820" cy="4351020"/>
+            <wp:effectExtent l="0" t="0" r="0" b="0"/>
+            <wp:docPr id="26" name="Picture 26" descr="Chart&#10;&#10;Description automatically generated"/>
             <wp:cNvGraphicFramePr>
               <a:graphicFrameLocks xmlns:a="http://schemas.openxmlformats.org/drawingml/2006/main" noChangeAspect="1"/>
             </wp:cNvGraphicFramePr>
@@ -8466,18 +7782,18 @@
               <a:graphicData uri="http://schemas.openxmlformats.org/drawingml/2006/picture">
                 <pic:pic xmlns:pic="http://schemas.openxmlformats.org/drawingml/2006/picture">
                   <pic:nvPicPr>
-                    <pic:cNvPr id="16" name="Picture 16" descr="Chart&#10;&#10;Description automatically generated"/>
+                    <pic:cNvPr id="26" name="Picture 26" descr="Chart&#10;&#10;Description automatically generated"/>
                     <pic:cNvPicPr/>
                   </pic:nvPicPr>
                   <pic:blipFill rotWithShape="1">
                     <a:blip r:embed="rId15"/>
-                    <a:srcRect l="5375" t="10666" r="9125" b="5001"/>
+                    <a:srcRect l="5500" t="10666" r="9375" b="5001"/>
                     <a:stretch/>
                   </pic:blipFill>
                   <pic:spPr bwMode="auto">
                     <a:xfrm>
                       <a:off x="0" y="0"/>
-                      <a:ext cx="5720954" cy="4232168"/>
+                      <a:ext cx="5863115" cy="4356440"/>
                     </a:xfrm>
                     <a:prstGeom prst="rect">
                       <a:avLst/>
@@ -8542,13 +7858,7 @@
         <w:rPr>
           <w:color w:val="auto"/>
         </w:rPr>
-        <w:t xml:space="preserve"> pav. </w:t>
-      </w:r>
-      <w:r>
-        <w:rPr>
-          <w:color w:val="auto"/>
-        </w:rPr>
-        <w:t>Gradientinio nusileidimo grafiko ir taškų vaizdavimas, pradinis taškas X</w:t>
+        <w:t xml:space="preserve"> pav. Gradientinio nusileidimo grafiko ir taškų vaizdavimas, pradinis taškas X</w:t>
       </w:r>
       <w:r>
         <w:rPr>
@@ -8611,6 +7921,9 @@
       </w:r>
     </w:p>
     <w:p>
+      <w:pPr>
+        <w:ind w:firstLine="851"/>
+      </w:pPr>
       <w:r>
         <w:t>G</w:t>
       </w:r>
@@ -8618,50 +7931,22 @@
         <w:t>avome</w:t>
       </w:r>
       <w:r>
-        <w:t>, kad minimumui gauti mūsų funkcijai prireikė 16 iteracijų ir 32 funkcijų skaičiavimų.</w:t>
-      </w:r>
-      <w:r>
-        <w:t xml:space="preserve"> </w:t>
-      </w:r>
-      <w:r>
-        <w:t xml:space="preserve">Grafike vaizduojamas </w:t>
-      </w:r>
-      <w:r>
-        <w:t>rausvas</w:t>
-      </w:r>
-      <w:r>
-        <w:t xml:space="preserve"> „x“ žymi, jog tai yra paskutinė iteracija ir rastas pakankam</w:t>
-      </w:r>
-      <w:r>
-        <w:t>o</w:t>
-      </w:r>
-      <w:r>
-        <w:t xml:space="preserve"> tikslum</w:t>
-      </w:r>
-      <w:r>
-        <w:t xml:space="preserve">o </w:t>
-      </w:r>
-      <w:r>
-        <w:lastRenderedPageBreak/>
-        <w:t xml:space="preserve">(epsilon </w:t>
+        <w:t xml:space="preserve">, kad minimumui gauti mūsų funkcijai prireikė 16 iteracijų ir 32 funkcijų skaičiavimų. </w:t>
+      </w:r>
+      <w:r>
+        <w:t xml:space="preserve">Grafike vaizduojamas rausvas „x“ žymi, jog tai yra paskutinė iteracija ir rastas pakankamo tikslumo (epsilon </w:t>
       </w:r>
       <w:r>
         <w:t>= 0.001</w:t>
       </w:r>
       <w:r>
-        <w:t xml:space="preserve">) </w:t>
-      </w:r>
-      <w:r>
-        <w:t>minimumo taškas</w:t>
-      </w:r>
-      <w:r>
-        <w:t xml:space="preserve">. Grafike pavaizduoti taškai tik po </w:t>
-      </w:r>
-      <w:r>
-        <w:t>7, 8, 9, 10, 11, 12, 16</w:t>
-      </w:r>
-      <w:r>
-        <w:t xml:space="preserve"> iteracijų, jog grafike aiškiai matytųsi artėjimas link minimumo.</w:t>
+        <w:t>) minimumo taškas. Grafike pavaizduoti taškai tik po 8, 9, 10, 11, 12,</w:t>
+      </w:r>
+      <w:r>
+        <w:t xml:space="preserve"> 13,</w:t>
+      </w:r>
+      <w:r>
+        <w:t xml:space="preserve"> 16 iteracijų, jog grafike aiškiai matytųsi artėjimas link minimumo.</w:t>
       </w:r>
     </w:p>
     <w:p>
@@ -8676,6 +7961,7 @@
         <w:rPr>
           <w:color w:val="auto"/>
         </w:rPr>
+        <w:lastRenderedPageBreak/>
         <w:fldChar w:fldCharType="begin"/>
       </w:r>
       <w:r>
@@ -8707,13 +7993,7 @@
         <w:rPr>
           <w:color w:val="auto"/>
         </w:rPr>
-        <w:t xml:space="preserve"> </w:t>
-      </w:r>
-      <w:r>
-        <w:rPr>
-          <w:color w:val="auto"/>
-        </w:rPr>
-        <w:t>lentelė</w:t>
+        <w:t xml:space="preserve"> lentelė</w:t>
       </w:r>
       <w:r>
         <w:rPr>
@@ -8725,13 +8005,7 @@
         <w:rPr>
           <w:color w:val="auto"/>
         </w:rPr>
-        <w:t xml:space="preserve"> </w:t>
-      </w:r>
-      <w:r>
-        <w:rPr>
-          <w:color w:val="auto"/>
-        </w:rPr>
-        <w:t>Gradientinio nusileidimo metodo rezultatai po pirmų ir paskutinių trijų iteracijų, kai pradinis taškas X</w:t>
+        <w:t xml:space="preserve"> Gradientinio nusileidimo metodo rezultatai po pirmų ir paskutinių trijų iteracijų, kai pradinis taškas X</w:t>
       </w:r>
       <w:r>
         <w:rPr>
@@ -9335,6 +8609,9 @@
     </w:tbl>
     <w:p/>
     <w:p>
+      <w:pPr>
+        <w:ind w:firstLine="851"/>
+      </w:pPr>
       <w:r>
         <w:t>Rastas minimumas yra gerokai toliau realaus minimumo taško (1/3, 1/3)</w:t>
       </w:r>
@@ -9348,11 +8625,14 @@
         <w:spacing w:after="0"/>
       </w:pPr>
       <w:r>
+        <w:rPr>
+          <w:noProof/>
+        </w:rPr>
         <w:drawing>
-          <wp:inline distT="0" distB="0" distL="0" distR="0" wp14:anchorId="17A74360" wp14:editId="2FD6A5BC">
-            <wp:extent cx="6035040" cy="4385234"/>
-            <wp:effectExtent l="0" t="0" r="3810" b="0"/>
-            <wp:docPr id="17" name="Picture 17" descr="Chart&#10;&#10;Description automatically generated"/>
+          <wp:inline distT="0" distB="0" distL="0" distR="0" wp14:anchorId="62A1F41F" wp14:editId="6B3D45F8">
+            <wp:extent cx="6004560" cy="4170980"/>
+            <wp:effectExtent l="0" t="0" r="0" b="1270"/>
+            <wp:docPr id="28" name="Picture 28" descr="Chart&#10;&#10;Description automatically generated"/>
             <wp:cNvGraphicFramePr>
               <a:graphicFrameLocks xmlns:a="http://schemas.openxmlformats.org/drawingml/2006/main" noChangeAspect="1"/>
             </wp:cNvGraphicFramePr>
@@ -9360,18 +8640,18 @@
               <a:graphicData uri="http://schemas.openxmlformats.org/drawingml/2006/picture">
                 <pic:pic xmlns:pic="http://schemas.openxmlformats.org/drawingml/2006/picture">
                   <pic:nvPicPr>
-                    <pic:cNvPr id="17" name="Picture 17" descr="Chart&#10;&#10;Description automatically generated"/>
+                    <pic:cNvPr id="28" name="Picture 28" descr="Chart&#10;&#10;Description automatically generated"/>
                     <pic:cNvPicPr/>
                   </pic:nvPicPr>
                   <pic:blipFill rotWithShape="1">
                     <a:blip r:embed="rId16"/>
-                    <a:srcRect l="2874" t="11333" r="8875" b="3166"/>
+                    <a:srcRect l="-249" t="11333" r="9374" b="4500"/>
                     <a:stretch/>
                   </pic:blipFill>
                   <pic:spPr bwMode="auto">
                     <a:xfrm>
                       <a:off x="0" y="0"/>
-                      <a:ext cx="6041654" cy="4390040"/>
+                      <a:ext cx="6007795" cy="4173227"/>
                     </a:xfrm>
                     <a:prstGeom prst="rect">
                       <a:avLst/>
@@ -9436,13 +8716,7 @@
         <w:rPr>
           <w:color w:val="auto"/>
         </w:rPr>
-        <w:t xml:space="preserve"> pav. </w:t>
-      </w:r>
-      <w:r>
-        <w:rPr>
-          <w:color w:val="auto"/>
-        </w:rPr>
-        <w:t xml:space="preserve">Gradientinio </w:t>
+        <w:t xml:space="preserve"> pav. Gradientinio </w:t>
       </w:r>
       <w:r>
         <w:rPr>
@@ -9500,24 +8774,13 @@
           <w:color w:val="auto"/>
           <w:lang w:val="en-US"/>
         </w:rPr>
-        <w:t>3, epsilon = 0.00</w:t>
-      </w:r>
-      <w:r>
-        <w:rPr>
-          <w:color w:val="auto"/>
-          <w:lang w:val="en-US"/>
-        </w:rPr>
-        <w:t>0</w:t>
-      </w:r>
-      <w:r>
-        <w:rPr>
-          <w:color w:val="auto"/>
-          <w:lang w:val="en-US"/>
-        </w:rPr>
-        <w:t>1</w:t>
+        <w:t>3, epsilon = 0.0001</w:t>
       </w:r>
     </w:p>
     <w:p>
+      <w:pPr>
+        <w:ind w:firstLine="851"/>
+      </w:pPr>
       <w:r>
         <w:t>G</w:t>
       </w:r>
@@ -9525,19 +8788,10 @@
         <w:t>avome</w:t>
       </w:r>
       <w:r>
-        <w:t>, kad minimumui gauti mūsų funkcijai prireikė 28 iteracijų ir 56 funkcijų skaičiavimų.</w:t>
-      </w:r>
-      <w:r>
-        <w:t xml:space="preserve"> </w:t>
-      </w:r>
-      <w:r>
-        <w:t xml:space="preserve">Grafike vaizduojamas </w:t>
-      </w:r>
-      <w:r>
-        <w:t>violetinis</w:t>
-      </w:r>
-      <w:r>
-        <w:t xml:space="preserve"> „x“ žymi, jog tai yra paskutinė iteracija ir rastas pakankamo tikslumo (epsilon </w:t>
+        <w:t xml:space="preserve">, kad minimumui gauti mūsų funkcijai prireikė 28 iteracijų ir 56 funkcijų skaičiavimų. </w:t>
+      </w:r>
+      <w:r>
+        <w:t xml:space="preserve">Grafike vaizduojamas violetinis „x“ žymi, jog tai yra paskutinė iteracija ir rastas pakankamo tikslumo (epsilon </w:t>
       </w:r>
       <w:r>
         <w:t>= 0.00</w:t>
@@ -9549,31 +8803,13 @@
         <w:t>1</w:t>
       </w:r>
       <w:r>
-        <w:t xml:space="preserve">) minimumo taškas. Grafike pavaizduoti taškai tik po </w:t>
-      </w:r>
-      <w:r>
-        <w:t>1</w:t>
-      </w:r>
-      <w:r>
-        <w:t xml:space="preserve">7, </w:t>
-      </w:r>
-      <w:r>
-        <w:t>1</w:t>
-      </w:r>
-      <w:r>
-        <w:t>8,</w:t>
-      </w:r>
-      <w:r>
-        <w:t xml:space="preserve"> 1</w:t>
-      </w:r>
-      <w:r>
-        <w:t xml:space="preserve">9, </w:t>
-      </w:r>
-      <w:r>
-        <w:t>20, 28</w:t>
-      </w:r>
-      <w:r>
-        <w:t xml:space="preserve"> iteracijų, jog grafike aiškiai matytųsi artėjimas link minimumo.</w:t>
+        <w:t>) minimumo taškas. Grafike pavaizduoti taškai tik po 18, 19, 20,</w:t>
+      </w:r>
+      <w:r>
+        <w:t xml:space="preserve"> 21,</w:t>
+      </w:r>
+      <w:r>
+        <w:t xml:space="preserve"> 28 iteracijų, jog grafike aiškiai matytųsi artėjimas link minimumo.</w:t>
       </w:r>
     </w:p>
     <w:p>
@@ -9588,7 +8824,6 @@
         <w:rPr>
           <w:color w:val="auto"/>
         </w:rPr>
-        <w:lastRenderedPageBreak/>
         <w:fldChar w:fldCharType="begin"/>
       </w:r>
       <w:r>
@@ -9626,13 +8861,7 @@
         <w:rPr>
           <w:color w:val="auto"/>
         </w:rPr>
-        <w:t xml:space="preserve">lentelė. </w:t>
-      </w:r>
-      <w:r>
-        <w:rPr>
-          <w:color w:val="auto"/>
-        </w:rPr>
-        <w:t>Gradientinio nusileidimo metodo rezultatai po pirmų ir paskutinių trijų iteracijų, kai pradinis taškas X</w:t>
+        <w:t>lentelė. Gradientinio nusileidimo metodo rezultatai po pirmų ir paskutinių trijų iteracijų, kai pradinis taškas X</w:t>
       </w:r>
       <w:r>
         <w:rPr>
@@ -9652,21 +8881,7 @@
           <w:color w:val="auto"/>
           <w:lang w:val="en-US"/>
         </w:rPr>
-        <w:t>= 0.5, epsilon = 0.0</w:t>
-      </w:r>
-      <w:r>
-        <w:rPr>
-          <w:color w:val="auto"/>
-          <w:lang w:val="en-US"/>
-        </w:rPr>
-        <w:t>00</w:t>
-      </w:r>
-      <w:r>
-        <w:rPr>
-          <w:color w:val="auto"/>
-          <w:lang w:val="en-US"/>
-        </w:rPr>
-        <w:t>1</w:t>
+        <w:t>= 0.5, epsilon = 0.0001</w:t>
       </w:r>
     </w:p>
     <w:tbl>
@@ -9928,6 +9143,7 @@
                 <w:rFonts w:cs="Times New Roman"/>
                 <w:szCs w:val="24"/>
               </w:rPr>
+              <w:lastRenderedPageBreak/>
               <w:t>3</w:t>
             </w:r>
           </w:p>
@@ -10243,6 +9459,9 @@
     </w:tbl>
     <w:p/>
     <w:p>
+      <w:pPr>
+        <w:ind w:firstLine="851"/>
+      </w:pPr>
       <w:r>
         <w:t>Bandom toliau mažinti epsilon į 0.00001.</w:t>
       </w:r>
@@ -10256,11 +9475,14 @@
         <w:spacing w:after="0"/>
       </w:pPr>
       <w:r>
+        <w:rPr>
+          <w:noProof/>
+        </w:rPr>
         <w:drawing>
-          <wp:inline distT="0" distB="0" distL="0" distR="0" wp14:anchorId="32282A2C" wp14:editId="69DF699A">
-            <wp:extent cx="5951220" cy="4340890"/>
-            <wp:effectExtent l="0" t="0" r="0" b="2540"/>
-            <wp:docPr id="21" name="Picture 21" descr="Chart&#10;&#10;Description automatically generated"/>
+          <wp:inline distT="0" distB="0" distL="0" distR="0" wp14:anchorId="299C9394" wp14:editId="2B276AC7">
+            <wp:extent cx="6118860" cy="4471132"/>
+            <wp:effectExtent l="0" t="0" r="0" b="5715"/>
+            <wp:docPr id="29" name="Picture 29" descr="Chart&#10;&#10;Description automatically generated"/>
             <wp:cNvGraphicFramePr>
               <a:graphicFrameLocks xmlns:a="http://schemas.openxmlformats.org/drawingml/2006/main" noChangeAspect="1"/>
             </wp:cNvGraphicFramePr>
@@ -10268,18 +9490,18 @@
               <a:graphicData uri="http://schemas.openxmlformats.org/drawingml/2006/picture">
                 <pic:pic xmlns:pic="http://schemas.openxmlformats.org/drawingml/2006/picture">
                   <pic:nvPicPr>
-                    <pic:cNvPr id="21" name="Picture 21" descr="Chart&#10;&#10;Description automatically generated"/>
+                    <pic:cNvPr id="29" name="Picture 29" descr="Chart&#10;&#10;Description automatically generated"/>
                     <pic:cNvPicPr/>
                   </pic:nvPicPr>
                   <pic:blipFill rotWithShape="1">
                     <a:blip r:embed="rId17"/>
-                    <a:srcRect l="5500" t="11667" r="9500" b="5667"/>
+                    <a:srcRect l="4751" t="11333" r="9374" b="5001"/>
                     <a:stretch/>
                   </pic:blipFill>
                   <pic:spPr bwMode="auto">
                     <a:xfrm>
                       <a:off x="0" y="0"/>
-                      <a:ext cx="5956526" cy="4344760"/>
+                      <a:ext cx="6122797" cy="4474009"/>
                     </a:xfrm>
                     <a:prstGeom prst="rect">
                       <a:avLst/>
@@ -10344,13 +9566,7 @@
         <w:rPr>
           <w:color w:val="auto"/>
         </w:rPr>
-        <w:t xml:space="preserve"> pav. </w:t>
-      </w:r>
-      <w:r>
-        <w:rPr>
-          <w:color w:val="auto"/>
-        </w:rPr>
-        <w:t>Gradientinio nusileidimo grafiko ir taškų vaizdavimas, pradinis taškas X</w:t>
+        <w:t xml:space="preserve"> pav. Gradientinio nusileidimo grafiko ir taškų vaizdavimas, pradinis taškas X</w:t>
       </w:r>
       <w:r>
         <w:rPr>
@@ -10383,24 +9599,13 @@
           <w:color w:val="auto"/>
           <w:lang w:val="en-US"/>
         </w:rPr>
-        <w:t>= 3, epsilon = 0.00</w:t>
-      </w:r>
-      <w:r>
-        <w:rPr>
-          <w:color w:val="auto"/>
-          <w:lang w:val="en-US"/>
-        </w:rPr>
-        <w:t>0</w:t>
-      </w:r>
-      <w:r>
-        <w:rPr>
-          <w:color w:val="auto"/>
-          <w:lang w:val="en-US"/>
-        </w:rPr>
-        <w:t>01</w:t>
+        <w:t>= 3, epsilon = 0.00001</w:t>
       </w:r>
     </w:p>
     <w:p>
+      <w:pPr>
+        <w:ind w:firstLine="851"/>
+      </w:pPr>
       <w:r>
         <w:t>G</w:t>
       </w:r>
@@ -10408,10 +9613,7 @@
         <w:t>avome</w:t>
       </w:r>
       <w:r>
-        <w:t>, kad minimumui gauti mūsų funkcijai prireikė 37 iteracijų ir 74 funkcijų skaičiavimų.</w:t>
-      </w:r>
-      <w:r>
-        <w:t xml:space="preserve"> </w:t>
+        <w:t xml:space="preserve">, kad minimumui gauti mūsų funkcijai prireikė 37 iteracijų ir 74 funkcijų skaičiavimų. </w:t>
       </w:r>
       <w:r>
         <w:t xml:space="preserve">Grafike vaizduojamas violetinis „x“ žymi, jog tai yra paskutinė iteracija ir rastas pakankamo tikslumo (epsilon </w:t>
@@ -10432,16 +9634,31 @@
         <w:t>1</w:t>
       </w:r>
       <w:r>
-        <w:t xml:space="preserve">) minimumo taškas. Grafike pavaizduoti taškai tik po 17, 19, 20, </w:t>
-      </w:r>
-      <w:r>
-        <w:t>27, 37</w:t>
-      </w:r>
-      <w:r>
-        <w:t xml:space="preserve"> iteracijų, jog grafike aiškiai matytųsi artėjimas link minimumo</w:t>
-      </w:r>
-      <w:r>
-        <w:t>.</w:t>
+        <w:t>) minimumo taškas. Grafike pavaizduoti taškai tik po 1</w:t>
+      </w:r>
+      <w:r>
+        <w:t>8</w:t>
+      </w:r>
+      <w:r>
+        <w:t xml:space="preserve">, </w:t>
+      </w:r>
+      <w:r>
+        <w:t>20</w:t>
+      </w:r>
+      <w:r>
+        <w:t>, 2</w:t>
+      </w:r>
+      <w:r>
+        <w:t>1</w:t>
+      </w:r>
+      <w:r>
+        <w:t>, 2</w:t>
+      </w:r>
+      <w:r>
+        <w:t>7</w:t>
+      </w:r>
+      <w:r>
+        <w:t>, 37 iteracijų, jog grafike aiškiai matytųsi artėjimas link minimumo.</w:t>
       </w:r>
     </w:p>
     <w:p>
@@ -10493,13 +9710,7 @@
         <w:rPr>
           <w:color w:val="auto"/>
         </w:rPr>
-        <w:t xml:space="preserve">lentelė. </w:t>
-      </w:r>
-      <w:r>
-        <w:rPr>
-          <w:color w:val="auto"/>
-        </w:rPr>
-        <w:t>Gradientinio nusileidimo metodo rezultatai po pirmų ir paskutinių trijų iteracijų, kai pradinis taškas X</w:t>
+        <w:t>lentelė. Gradientinio nusileidimo metodo rezultatai po pirmų ir paskutinių trijų iteracijų, kai pradinis taškas X</w:t>
       </w:r>
       <w:r>
         <w:rPr>
@@ -10795,7 +10006,6 @@
                 <w:rFonts w:cs="Times New Roman"/>
                 <w:szCs w:val="24"/>
               </w:rPr>
-              <w:lastRenderedPageBreak/>
               <w:t>3</w:t>
             </w:r>
           </w:p>
@@ -11158,13 +10368,7 @@
         <w:rPr>
           <w:color w:val="auto"/>
         </w:rPr>
-        <w:t xml:space="preserve">lentelė. </w:t>
-      </w:r>
-      <w:r>
-        <w:rPr>
-          <w:color w:val="auto"/>
-        </w:rPr>
-        <w:t>Gradientinio nusileidimo metodo rezultatų su pradiniu tašku X</w:t>
+        <w:t>lentelė. Gradientinio nusileidimo metodo rezultatų su pradiniu tašku X</w:t>
       </w:r>
       <w:r>
         <w:rPr>
@@ -11177,59 +10381,14 @@
         <w:rPr>
           <w:color w:val="auto"/>
         </w:rPr>
-        <w:t>(</w:t>
-      </w:r>
-      <w:r>
-        <w:rPr>
-          <w:color w:val="auto"/>
-        </w:rPr>
-        <w:t>0.3</w:t>
-      </w:r>
-      <w:r>
-        <w:rPr>
-          <w:color w:val="auto"/>
-        </w:rPr>
-        <w:t>,</w:t>
-      </w:r>
-      <w:r>
-        <w:rPr>
-          <w:color w:val="auto"/>
-        </w:rPr>
-        <w:t>0.9</w:t>
-      </w:r>
-      <w:r>
-        <w:rPr>
-          <w:color w:val="auto"/>
-        </w:rPr>
-        <w:t>) palyginimas</w:t>
+        <w:t>(0.3,0.9) palyginimas</w:t>
       </w:r>
       <w:r>
         <w:rPr>
           <w:color w:val="auto"/>
           <w:lang w:val="en-US"/>
         </w:rPr>
-        <w:t xml:space="preserve">, </w:t>
-      </w:r>
-      <w:r>
-        <w:rPr>
-          <w:color w:val="auto"/>
-          <w:lang w:val="en-US"/>
-        </w:rPr>
-        <w:t>gamma</w:t>
-      </w:r>
-      <w:r>
-        <w:rPr>
-          <w:color w:val="auto"/>
-          <w:lang w:val="en-US"/>
-        </w:rPr>
-        <w:t xml:space="preserve"> = </w:t>
-      </w:r>
-      <w:r>
-        <w:rPr>
-          <w:color w:val="auto"/>
-          <w:lang w:val="en-US"/>
-        </w:rPr>
-        <w:t>3</w:t>
+        <w:t>, gamma = 3</w:t>
       </w:r>
     </w:p>
     <w:tbl>
@@ -11288,13 +10447,7 @@
               <w:rPr>
                 <w:lang w:val="en-US"/>
               </w:rPr>
-              <w:t>0.</w:t>
-            </w:r>
-            <w:r>
-              <w:rPr>
-                <w:lang w:val="en-US"/>
-              </w:rPr>
-              <w:t>001</w:t>
+              <w:t>0.001</w:t>
             </w:r>
           </w:p>
         </w:tc>
@@ -11327,19 +10480,7 @@
               <w:rPr>
                 <w:lang w:val="en-US"/>
               </w:rPr>
-              <w:t>0.0</w:t>
-            </w:r>
-            <w:r>
-              <w:rPr>
-                <w:lang w:val="en-US"/>
-              </w:rPr>
-              <w:t>0</w:t>
-            </w:r>
-            <w:r>
-              <w:rPr>
-                <w:lang w:val="en-US"/>
-              </w:rPr>
-              <w:t>01</w:t>
+              <w:t>0.0001</w:t>
             </w:r>
           </w:p>
         </w:tc>
@@ -11372,19 +10513,7 @@
               <w:rPr>
                 <w:lang w:val="en-US"/>
               </w:rPr>
-              <w:t>0.0</w:t>
-            </w:r>
-            <w:r>
-              <w:rPr>
-                <w:lang w:val="en-US"/>
-              </w:rPr>
-              <w:t>00</w:t>
-            </w:r>
-            <w:r>
-              <w:rPr>
-                <w:lang w:val="en-US"/>
-              </w:rPr>
-              <w:t>01</w:t>
+              <w:t>0.00001</w:t>
             </w:r>
           </w:p>
         </w:tc>
@@ -11798,13 +10927,8 @@
           </w:tcPr>
           <w:p>
             <w:r>
-              <w:t xml:space="preserve">Apytikslis atstumas iki realaus </w:t>
-            </w:r>
-            <w:proofErr w:type="spellStart"/>
-            <w:r>
-              <w:t>Xmin</w:t>
-            </w:r>
-            <w:proofErr w:type="spellEnd"/>
+              <w:t>Apytikslis atstumas iki realaus Xmin</w:t>
+            </w:r>
           </w:p>
         </w:tc>
         <w:tc>
@@ -11966,53 +11090,29 @@
           <w:lang w:val="en-US"/>
         </w:rPr>
       </w:pPr>
-      <w:proofErr w:type="spellStart"/>
       <w:r>
         <w:rPr>
           <w:lang w:val="en-US"/>
         </w:rPr>
         <w:t>Reali</w:t>
       </w:r>
-      <w:proofErr w:type="spellEnd"/>
       <w:r>
         <w:rPr>
           <w:lang w:val="en-US"/>
         </w:rPr>
-        <w:t xml:space="preserve"> </w:t>
-      </w:r>
-      <w:proofErr w:type="spellStart"/>
+        <w:t xml:space="preserve"> X</w:t>
+      </w:r>
       <w:r>
         <w:rPr>
           <w:lang w:val="en-US"/>
         </w:rPr>
-        <w:t>X</w:t>
+        <w:t>min</w:t>
       </w:r>
       <w:r>
         <w:rPr>
           <w:lang w:val="en-US"/>
         </w:rPr>
-        <w:t>min</w:t>
-      </w:r>
-      <w:proofErr w:type="spellEnd"/>
-      <w:r>
-        <w:rPr>
-          <w:lang w:val="en-US"/>
-        </w:rPr>
-        <w:t xml:space="preserve"> </w:t>
-      </w:r>
-      <w:proofErr w:type="spellStart"/>
-      <w:r>
-        <w:rPr>
-          <w:lang w:val="en-US"/>
-        </w:rPr>
-        <w:t>reikšmė</w:t>
-      </w:r>
-      <w:proofErr w:type="spellEnd"/>
-      <w:r>
-        <w:rPr>
-          <w:lang w:val="en-US"/>
-        </w:rPr>
-        <w:t xml:space="preserve"> = </w:t>
+        <w:t xml:space="preserve"> reikšmė = </w:t>
       </w:r>
       <w:r>
         <w:t>(1/3, 1/3)</w:t>
@@ -12035,15 +11135,7 @@
         <w:t>G</w:t>
       </w:r>
       <w:r>
-        <w:t xml:space="preserve">radientinio nusileidimo metodui skaičiuojant tikslo </w:t>
-      </w:r>
-      <w:proofErr w:type="spellStart"/>
-      <w:r>
-        <w:t>funckijos</w:t>
-      </w:r>
-      <w:proofErr w:type="spellEnd"/>
-      <w:r>
-        <w:t xml:space="preserve"> </w:t>
+        <w:t xml:space="preserve">radientinio nusileidimo metodui skaičiuojant tikslo funckijos </w:t>
       </w:r>
       <w:r>
         <w:rPr>
@@ -12326,6 +11418,14 @@
         </w:rPr>
         <w:t>ų taškų, ieškant su tokiu pačiu epsilon, galima prarasti tikslumą.</w:t>
       </w:r>
+    </w:p>
+    <w:p>
+      <w:pPr>
+        <w:jc w:val="both"/>
+        <w:rPr>
+          <w:noProof/>
+        </w:rPr>
+      </w:pPr>
     </w:p>
     <w:p>
       <w:pPr>
@@ -12336,6 +11436,767 @@
       </w:r>
       <w:r>
         <w:t xml:space="preserve"> nusileidimo metodas</w:t>
+      </w:r>
+    </w:p>
+    <w:p>
+      <w:pPr>
+        <w:ind w:firstLine="851"/>
+        <w:rPr>
+          <w:lang w:eastAsia="lt-LT"/>
+        </w:rPr>
+      </w:pPr>
+      <w:r>
+        <w:rPr>
+          <w:lang w:eastAsia="lt-LT"/>
+        </w:rPr>
+        <w:t xml:space="preserve">Greičiausio nusileidimo metodo idėja yra eiti </w:t>
+      </w:r>
+      <w:r>
+        <w:rPr>
+          <w:rFonts w:cs="Times New Roman"/>
+          <w:lang w:eastAsia="lt-LT"/>
+        </w:rPr>
+        <w:t>nusileidimo kryptimi iki pirmo lokaliojo</w:t>
+      </w:r>
+      <w:r>
+        <w:rPr>
+          <w:rFonts w:cs="Times New Roman"/>
+          <w:lang w:eastAsia="lt-LT"/>
+        </w:rPr>
+        <w:t xml:space="preserve"> </w:t>
+      </w:r>
+      <w:r>
+        <w:rPr>
+          <w:lang w:eastAsia="lt-LT"/>
+        </w:rPr>
+        <w:t>minim</w:t>
+      </w:r>
+      <w:r>
+        <w:rPr>
+          <w:lang w:eastAsia="lt-LT"/>
+        </w:rPr>
+        <w:t>um</w:t>
+      </w:r>
+      <w:r>
+        <w:rPr>
+          <w:lang w:eastAsia="lt-LT"/>
+        </w:rPr>
+        <w:t>o šia kryptimi.</w:t>
+      </w:r>
+      <w:r>
+        <w:rPr>
+          <w:lang w:eastAsia="lt-LT"/>
+        </w:rPr>
+        <w:t xml:space="preserve"> </w:t>
+      </w:r>
+      <w:r>
+        <w:rPr>
+          <w:lang w:eastAsia="lt-LT"/>
+        </w:rPr>
+        <w:t>Kiekvienam žingsniui apskaičiuoti naudojama formulė:</w:t>
+      </w:r>
+      <w:r>
+        <w:rPr>
+          <w:lang w:eastAsia="lt-LT"/>
+        </w:rPr>
+        <w:t xml:space="preserve"> </w:t>
+      </w:r>
+      <w:r>
+        <w:rPr>
+          <w:lang w:eastAsia="lt-LT"/>
+        </w:rPr>
+        <w:t>X</w:t>
+      </w:r>
+      <w:r>
+        <w:rPr>
+          <w:vertAlign w:val="subscript"/>
+          <w:lang w:eastAsia="lt-LT"/>
+        </w:rPr>
+        <w:t>i+1</w:t>
+      </w:r>
+      <w:r>
+        <w:rPr>
+          <w:lang w:eastAsia="lt-LT"/>
+        </w:rPr>
+        <w:t xml:space="preserve"> = X</w:t>
+      </w:r>
+      <w:r>
+        <w:rPr>
+          <w:vertAlign w:val="subscript"/>
+          <w:lang w:eastAsia="lt-LT"/>
+        </w:rPr>
+        <w:t>i</w:t>
+      </w:r>
+      <w:r>
+        <w:rPr>
+          <w:lang w:eastAsia="lt-LT"/>
+        </w:rPr>
+        <w:t xml:space="preserve"> − arg min γ≥0 f(X</w:t>
+      </w:r>
+      <w:r>
+        <w:rPr>
+          <w:vertAlign w:val="subscript"/>
+          <w:lang w:eastAsia="lt-LT"/>
+        </w:rPr>
+        <w:t>i</w:t>
+      </w:r>
+      <w:r>
+        <w:rPr>
+          <w:lang w:eastAsia="lt-LT"/>
+        </w:rPr>
+        <w:t xml:space="preserve"> − γ · </w:t>
+      </w:r>
+      <w:r>
+        <w:rPr>
+          <w:rFonts w:ascii="Cambria Math" w:hAnsi="Cambria Math" w:cs="Cambria Math"/>
+          <w:lang w:eastAsia="lt-LT"/>
+        </w:rPr>
+        <w:t>∇</w:t>
+      </w:r>
+      <w:r>
+        <w:rPr>
+          <w:rFonts w:cs="Times New Roman"/>
+          <w:lang w:eastAsia="lt-LT"/>
+        </w:rPr>
+        <w:t>f(X</w:t>
+      </w:r>
+      <w:r>
+        <w:rPr>
+          <w:rFonts w:cs="Times New Roman"/>
+          <w:vertAlign w:val="subscript"/>
+          <w:lang w:eastAsia="lt-LT"/>
+        </w:rPr>
+        <w:t>i</w:t>
+      </w:r>
+      <w:r>
+        <w:rPr>
+          <w:rFonts w:cs="Times New Roman"/>
+          <w:lang w:eastAsia="lt-LT"/>
+        </w:rPr>
+        <w:t>))</w:t>
+      </w:r>
+      <w:r>
+        <w:rPr>
+          <w:rFonts w:ascii="Cambria Math" w:hAnsi="Cambria Math" w:cs="Cambria Math"/>
+          <w:lang w:eastAsia="lt-LT"/>
+        </w:rPr>
+        <w:t>∇</w:t>
+      </w:r>
+      <w:r>
+        <w:rPr>
+          <w:rFonts w:cs="Times New Roman"/>
+          <w:lang w:eastAsia="lt-LT"/>
+        </w:rPr>
+        <w:t>f(X</w:t>
+      </w:r>
+      <w:r>
+        <w:rPr>
+          <w:rFonts w:cs="Times New Roman"/>
+          <w:vertAlign w:val="subscript"/>
+          <w:lang w:eastAsia="lt-LT"/>
+        </w:rPr>
+        <w:t>i</w:t>
+      </w:r>
+      <w:r>
+        <w:rPr>
+          <w:rFonts w:cs="Times New Roman"/>
+          <w:lang w:eastAsia="lt-LT"/>
+        </w:rPr>
+        <w:t>)</w:t>
+      </w:r>
+      <w:r>
+        <w:rPr>
+          <w:lang w:eastAsia="lt-LT"/>
+        </w:rPr>
+        <w:t xml:space="preserve">, kaip ir </w:t>
+      </w:r>
+      <w:r>
+        <w:rPr>
+          <w:lang w:eastAsia="lt-LT"/>
+        </w:rPr>
+        <w:t>gradientinio</w:t>
+      </w:r>
+      <w:r>
+        <w:rPr>
+          <w:lang w:eastAsia="lt-LT"/>
+        </w:rPr>
+        <w:t xml:space="preserve"> nusileidimo metode,</w:t>
+      </w:r>
+      <w:r>
+        <w:rPr>
+          <w:lang w:eastAsia="lt-LT"/>
+        </w:rPr>
+        <w:t xml:space="preserve"> </w:t>
+      </w:r>
+      <w:r>
+        <w:rPr>
+          <w:lang w:eastAsia="lt-LT"/>
+        </w:rPr>
+        <w:t>pasiekus atitinkamą tikslumą mūsų funkcija baigia darbą.</w:t>
+      </w:r>
+      <w:r>
+        <w:rPr>
+          <w:lang w:eastAsia="lt-LT"/>
+        </w:rPr>
+        <w:t xml:space="preserve"> </w:t>
+      </w:r>
+    </w:p>
+    <w:p>
+      <w:pPr>
+        <w:ind w:firstLine="851"/>
+        <w:rPr>
+          <w:lang w:eastAsia="lt-LT"/>
+        </w:rPr>
+      </w:pPr>
+      <w:r>
+        <w:rPr>
+          <w:lang w:eastAsia="lt-LT"/>
+        </w:rPr>
+        <w:t>Norint apskaičiuoti šią formulė mums reikėjo gauti gamma, kuriai gauti būtų naudojamas</w:t>
+      </w:r>
+      <w:r>
+        <w:rPr>
+          <w:lang w:eastAsia="lt-LT"/>
+        </w:rPr>
+        <w:t xml:space="preserve"> </w:t>
+      </w:r>
+      <w:r>
+        <w:rPr>
+          <w:lang w:eastAsia="lt-LT"/>
+        </w:rPr>
+        <w:t xml:space="preserve">vienas iš trijų </w:t>
+      </w:r>
+      <w:r>
+        <w:rPr>
+          <w:lang w:eastAsia="lt-LT"/>
+        </w:rPr>
+        <w:t>1 laboratoriniame darbe</w:t>
+      </w:r>
+      <w:r>
+        <w:rPr>
+          <w:lang w:eastAsia="lt-LT"/>
+        </w:rPr>
+        <w:t xml:space="preserve"> aptartų algoritmų: intervalo dalijimo pusiau, auksinio pjūvio ar</w:t>
+      </w:r>
+      <w:r>
+        <w:rPr>
+          <w:lang w:eastAsia="lt-LT"/>
+        </w:rPr>
+        <w:t xml:space="preserve"> </w:t>
+      </w:r>
+      <w:r>
+        <w:rPr>
+          <w:rFonts w:cs="Times New Roman"/>
+          <w:lang w:eastAsia="lt-LT"/>
+        </w:rPr>
+        <w:t>Niutono metod</w:t>
+      </w:r>
+      <w:r>
+        <w:rPr>
+          <w:rFonts w:cs="Times New Roman"/>
+          <w:lang w:eastAsia="lt-LT"/>
+        </w:rPr>
+        <w:t>as</w:t>
+      </w:r>
+      <w:r>
+        <w:rPr>
+          <w:rFonts w:cs="Times New Roman"/>
+          <w:lang w:eastAsia="lt-LT"/>
+        </w:rPr>
+        <w:t>.</w:t>
+      </w:r>
+      <w:r>
+        <w:rPr>
+          <w:sz w:val="16"/>
+          <w:szCs w:val="16"/>
+          <w:lang w:eastAsia="lt-LT"/>
+        </w:rPr>
+        <w:t xml:space="preserve">  </w:t>
+      </w:r>
+      <w:r>
+        <w:rPr>
+          <w:lang w:eastAsia="lt-LT"/>
+        </w:rPr>
+        <w:t>Pasirinkau Niutono metodą</w:t>
+      </w:r>
+      <w:r>
+        <w:rPr>
+          <w:lang w:eastAsia="lt-LT"/>
+        </w:rPr>
+        <w:t>.</w:t>
+      </w:r>
+      <w:r>
+        <w:rPr>
+          <w:lang w:eastAsia="lt-LT"/>
+        </w:rPr>
+        <w:t xml:space="preserve"> </w:t>
+      </w:r>
+    </w:p>
+    <w:p>
+      <w:pPr>
+        <w:ind w:firstLine="851"/>
+      </w:pPr>
+      <w:r>
+        <w:t xml:space="preserve">Naudojant </w:t>
+      </w:r>
+      <w:r>
+        <w:t>greičiausiojo</w:t>
+      </w:r>
+      <w:r>
+        <w:t xml:space="preserve"> nusileidimo metodą</w:t>
+      </w:r>
+      <w:r>
+        <w:t>, Niutono metodą</w:t>
+      </w:r>
+      <w:r>
+        <w:t xml:space="preserve"> ir parametrus: epsilon = 0.001, bei pradinį tašką X</w:t>
+      </w:r>
+      <w:r>
+        <w:rPr>
+          <w:vertAlign w:val="subscript"/>
+        </w:rPr>
+        <w:t>0</w:t>
+      </w:r>
+      <w:r>
+        <w:t>(0,0) skaičiuojame minimumo tašką.</w:t>
+      </w:r>
+    </w:p>
+    <w:p>
+      <w:r>
+        <w:rPr>
+          <w:noProof/>
+        </w:rPr>
+        <w:lastRenderedPageBreak/>
+        <w:drawing>
+          <wp:inline distT="0" distB="0" distL="0" distR="0" wp14:anchorId="62354422" wp14:editId="4318CD93">
+            <wp:extent cx="6019800" cy="4343733"/>
+            <wp:effectExtent l="0" t="0" r="0" b="0"/>
+            <wp:docPr id="30" name="Picture 30" descr="Chart&#10;&#10;Description automatically generated"/>
+            <wp:cNvGraphicFramePr>
+              <a:graphicFrameLocks xmlns:a="http://schemas.openxmlformats.org/drawingml/2006/main" noChangeAspect="1"/>
+            </wp:cNvGraphicFramePr>
+            <a:graphic xmlns:a="http://schemas.openxmlformats.org/drawingml/2006/main">
+              <a:graphicData uri="http://schemas.openxmlformats.org/drawingml/2006/picture">
+                <pic:pic xmlns:pic="http://schemas.openxmlformats.org/drawingml/2006/picture">
+                  <pic:nvPicPr>
+                    <pic:cNvPr id="30" name="Picture 30" descr="Chart&#10;&#10;Description automatically generated"/>
+                    <pic:cNvPicPr/>
+                  </pic:nvPicPr>
+                  <pic:blipFill rotWithShape="1">
+                    <a:blip r:embed="rId18"/>
+                    <a:srcRect l="5124" t="11501" r="9126" b="5999"/>
+                    <a:stretch/>
+                  </pic:blipFill>
+                  <pic:spPr bwMode="auto">
+                    <a:xfrm>
+                      <a:off x="0" y="0"/>
+                      <a:ext cx="6027363" cy="4349190"/>
+                    </a:xfrm>
+                    <a:prstGeom prst="rect">
+                      <a:avLst/>
+                    </a:prstGeom>
+                    <a:ln>
+                      <a:noFill/>
+                    </a:ln>
+                    <a:extLst>
+                      <a:ext uri="{53640926-AAD7-44D8-BBD7-CCE9431645EC}">
+                        <a14:shadowObscured xmlns:a14="http://schemas.microsoft.com/office/drawing/2010/main"/>
+                      </a:ext>
+                    </a:extLst>
+                  </pic:spPr>
+                </pic:pic>
+              </a:graphicData>
+            </a:graphic>
+          </wp:inline>
+        </w:drawing>
+      </w:r>
+    </w:p>
+    <w:p>
+      <w:pPr>
+        <w:pStyle w:val="Caption"/>
+        <w:rPr>
+          <w:color w:val="auto"/>
+          <w:lang w:val="en-US"/>
+        </w:rPr>
+      </w:pPr>
+      <w:r>
+        <w:rPr>
+          <w:color w:val="auto"/>
+        </w:rPr>
+        <w:fldChar w:fldCharType="begin"/>
+      </w:r>
+      <w:r>
+        <w:rPr>
+          <w:color w:val="auto"/>
+        </w:rPr>
+        <w:instrText xml:space="preserve"> SEQ pav. \* ARABIC </w:instrText>
+      </w:r>
+      <w:r>
+        <w:rPr>
+          <w:color w:val="auto"/>
+        </w:rPr>
+        <w:fldChar w:fldCharType="separate"/>
+      </w:r>
+      <w:r>
+        <w:rPr>
+          <w:noProof/>
+          <w:color w:val="auto"/>
+        </w:rPr>
+        <w:t>10</w:t>
+      </w:r>
+      <w:r>
+        <w:rPr>
+          <w:color w:val="auto"/>
+        </w:rPr>
+        <w:fldChar w:fldCharType="end"/>
+      </w:r>
+      <w:r>
+        <w:rPr>
+          <w:color w:val="auto"/>
+        </w:rPr>
+        <w:t xml:space="preserve"> pav. Greičiausiojo nusileidimo grafiko ir taškų vaizdavimas, pradinis taškas X</w:t>
+      </w:r>
+      <w:r>
+        <w:rPr>
+          <w:color w:val="auto"/>
+          <w:vertAlign w:val="subscript"/>
+        </w:rPr>
+        <w:t>0</w:t>
+      </w:r>
+      <w:r>
+        <w:rPr>
+          <w:color w:val="auto"/>
+        </w:rPr>
+        <w:t xml:space="preserve">(0,0), </w:t>
+      </w:r>
+      <w:r>
+        <w:rPr>
+          <w:color w:val="auto"/>
+          <w:lang w:val="en-US"/>
+        </w:rPr>
+        <w:t>epsilon = 0.001</w:t>
+      </w:r>
+    </w:p>
+    <w:p>
+      <w:pPr>
+        <w:ind w:firstLine="851"/>
+      </w:pPr>
+      <w:r>
+        <w:t>Gavome, kad minimumui gauti mūsų funkcijai prireikė 1 iteracijos ir 2 funkcijų skaičiavimų. Grafike vaizduojamas mėlynas „x“ žymi, jog tai yra paskutinė iteracija ir rastas minimumo taškas.</w:t>
+      </w:r>
+    </w:p>
+    <w:p>
+      <w:pPr>
+        <w:pStyle w:val="Caption"/>
+        <w:keepNext/>
+        <w:rPr>
+          <w:color w:val="auto"/>
+          <w:lang w:val="en-US"/>
+        </w:rPr>
+      </w:pPr>
+      <w:r>
+        <w:rPr>
+          <w:color w:val="auto"/>
+        </w:rPr>
+        <w:fldChar w:fldCharType="begin"/>
+      </w:r>
+      <w:r>
+        <w:rPr>
+          <w:color w:val="auto"/>
+        </w:rPr>
+        <w:instrText xml:space="preserve"> SEQ lentelė \* ARABIC </w:instrText>
+      </w:r>
+      <w:r>
+        <w:rPr>
+          <w:color w:val="auto"/>
+        </w:rPr>
+        <w:fldChar w:fldCharType="separate"/>
+      </w:r>
+      <w:r>
+        <w:rPr>
+          <w:noProof/>
+          <w:color w:val="auto"/>
+        </w:rPr>
+        <w:t>11</w:t>
+      </w:r>
+      <w:r>
+        <w:rPr>
+          <w:color w:val="auto"/>
+        </w:rPr>
+        <w:fldChar w:fldCharType="end"/>
+      </w:r>
+      <w:r>
+        <w:rPr>
+          <w:color w:val="auto"/>
+        </w:rPr>
+        <w:t xml:space="preserve"> lentelė. Gradientinio nusileidimo metodo rezultatai, kai pradinis taškas X</w:t>
+      </w:r>
+      <w:r>
+        <w:rPr>
+          <w:color w:val="auto"/>
+          <w:vertAlign w:val="subscript"/>
+        </w:rPr>
+        <w:t>0</w:t>
+      </w:r>
+      <w:r>
+        <w:rPr>
+          <w:color w:val="auto"/>
+        </w:rPr>
+        <w:t>(0,0), epsilon</w:t>
+      </w:r>
+      <w:r>
+        <w:rPr>
+          <w:color w:val="auto"/>
+          <w:lang w:val="en-US"/>
+        </w:rPr>
+        <w:t xml:space="preserve"> = 0.001</w:t>
+      </w:r>
+    </w:p>
+    <w:tbl>
+      <w:tblPr>
+        <w:tblStyle w:val="TableGrid"/>
+        <w:tblW w:w="0" w:type="auto"/>
+        <w:tblLook w:val="04A0" w:firstRow="1" w:lastRow="0" w:firstColumn="1" w:lastColumn="0" w:noHBand="0" w:noVBand="1"/>
+      </w:tblPr>
+      <w:tblGrid>
+        <w:gridCol w:w="1002"/>
+        <w:gridCol w:w="1793"/>
+        <w:gridCol w:w="1916"/>
+        <w:gridCol w:w="2479"/>
+        <w:gridCol w:w="2664"/>
+      </w:tblGrid>
+      <w:tr>
+        <w:tc>
+          <w:tcPr>
+            <w:tcW w:w="1002" w:type="dxa"/>
+          </w:tcPr>
+          <w:p>
+            <w:r>
+              <w:t>Iteracija</w:t>
+            </w:r>
+          </w:p>
+        </w:tc>
+        <w:tc>
+          <w:tcPr>
+            <w:tcW w:w="1793" w:type="dxa"/>
+          </w:tcPr>
+          <w:p>
+            <w:r>
+              <w:t>x</w:t>
+            </w:r>
+            <w:r>
+              <w:rPr>
+                <w:vertAlign w:val="subscript"/>
+              </w:rPr>
+              <w:t>0</w:t>
+            </w:r>
+          </w:p>
+        </w:tc>
+        <w:tc>
+          <w:tcPr>
+            <w:tcW w:w="1916" w:type="dxa"/>
+          </w:tcPr>
+          <w:p>
+            <w:r>
+              <w:t>x</w:t>
+            </w:r>
+            <w:r>
+              <w:rPr>
+                <w:vertAlign w:val="subscript"/>
+              </w:rPr>
+              <w:t>1</w:t>
+            </w:r>
+          </w:p>
+        </w:tc>
+        <w:tc>
+          <w:tcPr>
+            <w:tcW w:w="2479" w:type="dxa"/>
+          </w:tcPr>
+          <w:p>
+            <w:r>
+              <w:t>gamma</w:t>
+            </w:r>
+          </w:p>
+        </w:tc>
+        <w:tc>
+          <w:tcPr>
+            <w:tcW w:w="2664" w:type="dxa"/>
+          </w:tcPr>
+          <w:p>
+            <w:r>
+              <w:t>F(</w:t>
+            </w:r>
+            <w:r>
+              <w:t>X</w:t>
+            </w:r>
+            <w:r>
+              <w:rPr>
+                <w:vertAlign w:val="subscript"/>
+              </w:rPr>
+              <w:t>0</w:t>
+            </w:r>
+            <w:r>
+              <w:t>)</w:t>
+            </w:r>
+          </w:p>
+        </w:tc>
+      </w:tr>
+      <w:tr>
+        <w:tc>
+          <w:tcPr>
+            <w:tcW w:w="1002" w:type="dxa"/>
+          </w:tcPr>
+          <w:p>
+            <w:pPr>
+              <w:rPr>
+                <w:rFonts w:cs="Times New Roman"/>
+                <w:szCs w:val="24"/>
+              </w:rPr>
+            </w:pPr>
+            <w:r>
+              <w:rPr>
+                <w:rFonts w:cs="Times New Roman"/>
+                <w:szCs w:val="24"/>
+              </w:rPr>
+              <w:t>1</w:t>
+            </w:r>
+          </w:p>
+        </w:tc>
+        <w:tc>
+          <w:tcPr>
+            <w:tcW w:w="1793" w:type="dxa"/>
+          </w:tcPr>
+          <w:p>
+            <w:pPr>
+              <w:rPr>
+                <w:rFonts w:cs="Times New Roman"/>
+                <w:szCs w:val="24"/>
+              </w:rPr>
+            </w:pPr>
+            <w:r>
+              <w:rPr>
+                <w:rFonts w:cs="Times New Roman"/>
+                <w:szCs w:val="24"/>
+              </w:rPr>
+              <w:t>0</w:t>
+            </w:r>
+          </w:p>
+        </w:tc>
+        <w:tc>
+          <w:tcPr>
+            <w:tcW w:w="1916" w:type="dxa"/>
+          </w:tcPr>
+          <w:p>
+            <w:pPr>
+              <w:rPr>
+                <w:rFonts w:cs="Times New Roman"/>
+                <w:szCs w:val="24"/>
+              </w:rPr>
+            </w:pPr>
+            <w:r>
+              <w:rPr>
+                <w:rFonts w:cs="Times New Roman"/>
+                <w:szCs w:val="24"/>
+              </w:rPr>
+              <w:t>0</w:t>
+            </w:r>
+          </w:p>
+        </w:tc>
+        <w:tc>
+          <w:tcPr>
+            <w:tcW w:w="2479" w:type="dxa"/>
+          </w:tcPr>
+          <w:p>
+            <w:pPr>
+              <w:rPr>
+                <w:rFonts w:cs="Times New Roman"/>
+                <w:szCs w:val="24"/>
+              </w:rPr>
+            </w:pPr>
+            <w:r>
+              <w:rPr>
+                <w:rFonts w:cs="Times New Roman"/>
+                <w:szCs w:val="24"/>
+              </w:rPr>
+              <w:t>0</w:t>
+            </w:r>
+          </w:p>
+        </w:tc>
+        <w:tc>
+          <w:tcPr>
+            <w:tcW w:w="2664" w:type="dxa"/>
+          </w:tcPr>
+          <w:p>
+            <w:pPr>
+              <w:rPr>
+                <w:rFonts w:cs="Times New Roman"/>
+                <w:szCs w:val="24"/>
+              </w:rPr>
+            </w:pPr>
+            <w:r>
+              <w:rPr>
+                <w:rFonts w:cs="Times New Roman"/>
+                <w:szCs w:val="24"/>
+              </w:rPr>
+              <w:t>0</w:t>
+            </w:r>
+          </w:p>
+        </w:tc>
+      </w:tr>
+    </w:tbl>
+    <w:p>
+      <w:pPr>
+        <w:spacing w:before="120"/>
+      </w:pPr>
+      <w:r>
+        <w:t xml:space="preserve">Pasirinkus bet kokį kitą </w:t>
+      </w:r>
+      <w:r>
+        <w:t>epsilon</w:t>
+      </w:r>
+      <w:r>
+        <w:t xml:space="preserve"> </w:t>
+      </w:r>
+      <w:r>
+        <w:t>greičiausiojo</w:t>
+      </w:r>
+      <w:r>
+        <w:t xml:space="preserve"> nusileidimo metodas </w:t>
+      </w:r>
+      <w:r>
+        <w:t xml:space="preserve">taip pat </w:t>
+      </w:r>
+      <w:r>
+        <w:t>randa minimum</w:t>
+      </w:r>
+      <w:r>
+        <w:t>o</w:t>
+      </w:r>
+      <w:r>
+        <w:t xml:space="preserve"> tašką per 1 iteraciją ir 2 funkcijų skaičiavimus dėl to, jog X</w:t>
+      </w:r>
+      <w:r>
+        <w:rPr>
+          <w:vertAlign w:val="subscript"/>
+        </w:rPr>
+        <w:t>0</w:t>
+      </w:r>
+      <w:r>
+        <w:t>(0,0) ir yra minimumo taškas.</w:t>
+      </w:r>
+    </w:p>
+    <w:p>
+      <w:r>
+        <w:t>Toliau pasirinkam pradinį tašką X</w:t>
+      </w:r>
+      <w:r>
+        <w:rPr>
+          <w:vertAlign w:val="subscript"/>
+        </w:rPr>
+        <w:t>1</w:t>
+      </w:r>
+      <w:r>
+        <w:t>(1,1).</w:t>
       </w:r>
     </w:p>
     <w:p/>
@@ -12947,6 +12808,7 @@
   <w:style w:type="character" w:default="1" w:styleId="DefaultParagraphFont">
     <w:name w:val="Default Paragraph Font"/>
     <w:uiPriority w:val="1"/>
+    <w:semiHidden/>
     <w:unhideWhenUsed/>
   </w:style>
   <w:style w:type="table" w:default="1" w:styleId="TableNormal">

</xml_diff>